<commit_message>
Font and Alignment Change
</commit_message>
<xml_diff>
--- a/COLLEGE/Experiment 1/Experiment 1.docx
+++ b/COLLEGE/Experiment 1/Experiment 1.docx
@@ -7,15 +7,18 @@
         <w:spacing w:after="0" w:line="240" w:lineRule="auto"/>
         <w:contextualSpacing/>
         <w:rPr>
-          <w:rFonts w:ascii="Times New Roman" w:hAnsi="Times New Roman" w:cs="Times New Roman"/>
-          <w:b/>
-          <w:sz w:val="28"/>
-          <w:szCs w:val="28"/>
-        </w:rPr>
-      </w:pPr>
-      <w:r>
-        <w:rPr>
+          <w:rFonts w:ascii="Aptos" w:hAnsi="Aptos" w:cs="Times New Roman"/>
+          <w:b/>
+          <w:sz w:val="28"/>
+          <w:szCs w:val="28"/>
+        </w:rPr>
+      </w:pPr>
+      <w:r>
+        <w:rPr>
+          <w:rFonts w:ascii="Aptos" w:hAnsi="Aptos"/>
           <w:noProof/>
+          <w:sz w:val="28"/>
+          <w:szCs w:val="28"/>
         </w:rPr>
         <w:drawing>
           <wp:inline distT="0" distB="0" distL="0" distR="0" wp14:anchorId="33E0DACE" wp14:editId="1B5E7F39">
@@ -73,7 +76,7 @@
         <w:contextualSpacing/>
         <w:jc w:val="center"/>
         <w:rPr>
-          <w:rFonts w:ascii="Times New Roman" w:hAnsi="Times New Roman" w:cs="Times New Roman"/>
+          <w:rFonts w:ascii="Aptos" w:hAnsi="Aptos" w:cs="Times New Roman"/>
           <w:b/>
           <w:sz w:val="28"/>
           <w:szCs w:val="28"/>
@@ -82,7 +85,7 @@
       </w:pPr>
       <w:r>
         <w:rPr>
-          <w:rFonts w:ascii="Times New Roman" w:hAnsi="Times New Roman" w:cs="Times New Roman"/>
+          <w:rFonts w:ascii="Aptos" w:hAnsi="Aptos" w:cs="Times New Roman"/>
           <w:b/>
           <w:sz w:val="28"/>
           <w:szCs w:val="28"/>
@@ -92,7 +95,7 @@
       </w:r>
       <w:r>
         <w:rPr>
-          <w:rFonts w:ascii="Times New Roman" w:hAnsi="Times New Roman" w:cs="Times New Roman"/>
+          <w:rFonts w:ascii="Aptos" w:hAnsi="Aptos" w:cs="Times New Roman"/>
           <w:b/>
           <w:sz w:val="28"/>
           <w:szCs w:val="28"/>
@@ -107,7 +110,7 @@
         <w:contextualSpacing/>
         <w:jc w:val="center"/>
         <w:rPr>
-          <w:rFonts w:ascii="Times New Roman" w:hAnsi="Times New Roman" w:cs="Times New Roman"/>
+          <w:rFonts w:ascii="Aptos" w:hAnsi="Aptos" w:cs="Times New Roman"/>
           <w:b/>
           <w:sz w:val="28"/>
           <w:szCs w:val="28"/>
@@ -120,7 +123,7 @@
         <w:spacing w:after="0" w:line="240" w:lineRule="auto"/>
         <w:contextualSpacing/>
         <w:rPr>
-          <w:rFonts w:ascii="Times New Roman" w:hAnsi="Times New Roman" w:cs="Times New Roman"/>
+          <w:rFonts w:ascii="Aptos" w:hAnsi="Aptos" w:cs="Times New Roman"/>
           <w:b/>
           <w:sz w:val="28"/>
           <w:szCs w:val="28"/>
@@ -132,15 +135,15 @@
         <w:spacing w:after="0" w:line="276" w:lineRule="auto"/>
         <w:contextualSpacing/>
         <w:rPr>
-          <w:rFonts w:ascii="Times New Roman" w:hAnsi="Times New Roman" w:cs="Times New Roman"/>
-          <w:b/>
-          <w:sz w:val="28"/>
-          <w:szCs w:val="28"/>
-        </w:rPr>
-      </w:pPr>
-      <w:r>
-        <w:rPr>
-          <w:rFonts w:ascii="Times New Roman" w:hAnsi="Times New Roman" w:cs="Times New Roman"/>
+          <w:rFonts w:ascii="Aptos" w:hAnsi="Aptos" w:cs="Times New Roman"/>
+          <w:b/>
+          <w:sz w:val="28"/>
+          <w:szCs w:val="28"/>
+        </w:rPr>
+      </w:pPr>
+      <w:r>
+        <w:rPr>
+          <w:rFonts w:ascii="Aptos" w:hAnsi="Aptos" w:cs="Times New Roman"/>
           <w:b/>
           <w:sz w:val="28"/>
           <w:szCs w:val="28"/>
@@ -149,7 +152,7 @@
       </w:r>
       <w:r>
         <w:rPr>
-          <w:rFonts w:ascii="Times New Roman" w:hAnsi="Times New Roman" w:cs="Times New Roman"/>
+          <w:rFonts w:ascii="Aptos" w:hAnsi="Aptos" w:cs="Times New Roman"/>
           <w:b/>
           <w:sz w:val="28"/>
           <w:szCs w:val="28"/>
@@ -162,15 +165,15 @@
         <w:spacing w:after="0" w:line="276" w:lineRule="auto"/>
         <w:contextualSpacing/>
         <w:rPr>
-          <w:rFonts w:ascii="Times New Roman" w:hAnsi="Times New Roman" w:cs="Times New Roman"/>
-          <w:b/>
-          <w:sz w:val="28"/>
-          <w:szCs w:val="28"/>
-        </w:rPr>
-      </w:pPr>
-      <w:r>
-        <w:rPr>
-          <w:rFonts w:ascii="Times New Roman" w:hAnsi="Times New Roman" w:cs="Times New Roman"/>
+          <w:rFonts w:ascii="Aptos" w:hAnsi="Aptos" w:cs="Times New Roman"/>
+          <w:b/>
+          <w:sz w:val="28"/>
+          <w:szCs w:val="28"/>
+        </w:rPr>
+      </w:pPr>
+      <w:r>
+        <w:rPr>
+          <w:rFonts w:ascii="Aptos" w:hAnsi="Aptos" w:cs="Times New Roman"/>
           <w:b/>
           <w:sz w:val="28"/>
           <w:szCs w:val="28"/>
@@ -179,7 +182,7 @@
       </w:r>
       <w:r>
         <w:rPr>
-          <w:rFonts w:ascii="Times New Roman" w:hAnsi="Times New Roman" w:cs="Times New Roman"/>
+          <w:rFonts w:ascii="Aptos" w:hAnsi="Aptos" w:cs="Times New Roman"/>
           <w:b/>
           <w:sz w:val="28"/>
           <w:szCs w:val="28"/>
@@ -192,20 +195,38 @@
         <w:spacing w:after="0" w:line="276" w:lineRule="auto"/>
         <w:contextualSpacing/>
         <w:rPr>
-          <w:rFonts w:ascii="Times New Roman" w:hAnsi="Times New Roman" w:cs="Times New Roman"/>
-          <w:b/>
-          <w:sz w:val="28"/>
-          <w:szCs w:val="28"/>
-        </w:rPr>
-      </w:pPr>
-      <w:r>
-        <w:rPr>
-          <w:rFonts w:ascii="Times New Roman" w:hAnsi="Times New Roman" w:cs="Times New Roman"/>
-          <w:b/>
-          <w:sz w:val="28"/>
-          <w:szCs w:val="28"/>
-        </w:rPr>
-        <w:t>Batch:34</w:t>
+          <w:rFonts w:ascii="Aptos" w:hAnsi="Aptos" w:cs="Times New Roman"/>
+          <w:b/>
+          <w:sz w:val="28"/>
+          <w:szCs w:val="28"/>
+        </w:rPr>
+      </w:pPr>
+      <w:r>
+        <w:rPr>
+          <w:rFonts w:ascii="Aptos" w:hAnsi="Aptos" w:cs="Times New Roman"/>
+          <w:b/>
+          <w:sz w:val="28"/>
+          <w:szCs w:val="28"/>
+        </w:rPr>
+        <w:t>Batch:</w:t>
+      </w:r>
+      <w:r>
+        <w:rPr>
+          <w:rFonts w:ascii="Aptos" w:hAnsi="Aptos" w:cs="Times New Roman"/>
+          <w:b/>
+          <w:sz w:val="28"/>
+          <w:szCs w:val="28"/>
+        </w:rPr>
+        <w:t xml:space="preserve"> </w:t>
+      </w:r>
+      <w:r>
+        <w:rPr>
+          <w:rFonts w:ascii="Aptos" w:hAnsi="Aptos" w:cs="Times New Roman"/>
+          <w:b/>
+          <w:sz w:val="28"/>
+          <w:szCs w:val="28"/>
+        </w:rPr>
+        <w:t>34</w:t>
       </w:r>
     </w:p>
     <w:p>
@@ -213,15 +234,15 @@
         <w:spacing w:after="0" w:line="276" w:lineRule="auto"/>
         <w:contextualSpacing/>
         <w:rPr>
-          <w:rFonts w:ascii="Times New Roman" w:hAnsi="Times New Roman" w:cs="Times New Roman"/>
-          <w:b/>
-          <w:sz w:val="28"/>
-          <w:szCs w:val="28"/>
-        </w:rPr>
-      </w:pPr>
-      <w:r>
-        <w:rPr>
-          <w:rFonts w:ascii="Times New Roman" w:hAnsi="Times New Roman" w:cs="Times New Roman"/>
+          <w:rFonts w:ascii="Aptos" w:hAnsi="Aptos" w:cs="Times New Roman"/>
+          <w:b/>
+          <w:sz w:val="28"/>
+          <w:szCs w:val="28"/>
+        </w:rPr>
+      </w:pPr>
+      <w:r>
+        <w:rPr>
+          <w:rFonts w:ascii="Aptos" w:hAnsi="Aptos" w:cs="Times New Roman"/>
           <w:b/>
           <w:sz w:val="28"/>
           <w:szCs w:val="28"/>
@@ -230,7 +251,7 @@
       </w:r>
       <w:r>
         <w:rPr>
-          <w:rFonts w:ascii="Times New Roman" w:hAnsi="Times New Roman" w:cs="Times New Roman"/>
+          <w:rFonts w:ascii="Aptos" w:hAnsi="Aptos" w:cs="Times New Roman"/>
           <w:b/>
           <w:sz w:val="28"/>
           <w:szCs w:val="28"/>
@@ -243,271 +264,176 @@
         <w:spacing w:after="0" w:line="240" w:lineRule="auto"/>
         <w:contextualSpacing/>
         <w:rPr>
-          <w:rFonts w:ascii="Times New Roman" w:hAnsi="Times New Roman" w:cs="Times New Roman"/>
-          <w:b/>
-          <w:sz w:val="28"/>
-          <w:szCs w:val="28"/>
-        </w:rPr>
-      </w:pPr>
-    </w:p>
-    <w:p>
-      <w:pPr>
-        <w:spacing w:after="0" w:line="240" w:lineRule="auto"/>
-        <w:contextualSpacing/>
-        <w:rPr>
-          <w:rFonts w:ascii="Times New Roman" w:hAnsi="Times New Roman" w:cs="Times New Roman"/>
-          <w:b/>
-          <w:sz w:val="28"/>
-          <w:szCs w:val="28"/>
-        </w:rPr>
-      </w:pPr>
-    </w:p>
-    <w:p>
-      <w:pPr>
-        <w:spacing w:after="0" w:line="240" w:lineRule="auto"/>
-        <w:contextualSpacing/>
-        <w:rPr>
-          <w:rFonts w:ascii="Times New Roman" w:hAnsi="Times New Roman" w:cs="Times New Roman"/>
-          <w:b/>
-          <w:sz w:val="28"/>
-          <w:szCs w:val="28"/>
-        </w:rPr>
-      </w:pPr>
-    </w:p>
-    <w:p>
-      <w:pPr>
-        <w:spacing w:after="0" w:line="240" w:lineRule="auto"/>
-        <w:contextualSpacing/>
-        <w:rPr>
-          <w:rFonts w:ascii="Times New Roman" w:hAnsi="Times New Roman" w:cs="Times New Roman"/>
-          <w:b/>
-          <w:sz w:val="28"/>
-          <w:szCs w:val="28"/>
-        </w:rPr>
-      </w:pPr>
-    </w:p>
-    <w:p>
-      <w:pPr>
-        <w:spacing w:after="0" w:line="240" w:lineRule="auto"/>
-        <w:contextualSpacing/>
-        <w:rPr>
-          <w:rFonts w:ascii="Times New Roman" w:hAnsi="Times New Roman" w:cs="Times New Roman"/>
-          <w:b/>
-          <w:sz w:val="28"/>
-          <w:szCs w:val="28"/>
-        </w:rPr>
-      </w:pPr>
-    </w:p>
-    <w:p>
-      <w:pPr>
-        <w:spacing w:after="0" w:line="240" w:lineRule="auto"/>
-        <w:contextualSpacing/>
-        <w:rPr>
-          <w:rFonts w:ascii="Times New Roman" w:hAnsi="Times New Roman" w:cs="Times New Roman"/>
-          <w:b/>
-          <w:sz w:val="28"/>
-          <w:szCs w:val="28"/>
-        </w:rPr>
-      </w:pPr>
-    </w:p>
-    <w:p>
-      <w:pPr>
-        <w:spacing w:after="0" w:line="240" w:lineRule="auto"/>
-        <w:contextualSpacing/>
-        <w:rPr>
-          <w:rFonts w:ascii="Times New Roman" w:hAnsi="Times New Roman" w:cs="Times New Roman"/>
-          <w:b/>
-          <w:sz w:val="28"/>
-          <w:szCs w:val="28"/>
-        </w:rPr>
-      </w:pPr>
-    </w:p>
-    <w:p>
-      <w:pPr>
-        <w:spacing w:after="0" w:line="240" w:lineRule="auto"/>
-        <w:contextualSpacing/>
-        <w:rPr>
-          <w:rFonts w:ascii="Times New Roman" w:hAnsi="Times New Roman" w:cs="Times New Roman"/>
-          <w:b/>
-          <w:sz w:val="28"/>
-          <w:szCs w:val="28"/>
-        </w:rPr>
-      </w:pPr>
-    </w:p>
-    <w:p>
-      <w:pPr>
-        <w:spacing w:after="0" w:line="240" w:lineRule="auto"/>
-        <w:contextualSpacing/>
-        <w:rPr>
-          <w:rFonts w:ascii="Times New Roman" w:hAnsi="Times New Roman" w:cs="Times New Roman"/>
-          <w:b/>
-          <w:sz w:val="28"/>
-          <w:szCs w:val="28"/>
-        </w:rPr>
-      </w:pPr>
-    </w:p>
-    <w:p>
-      <w:pPr>
-        <w:spacing w:after="0" w:line="240" w:lineRule="auto"/>
-        <w:contextualSpacing/>
-        <w:rPr>
-          <w:rFonts w:ascii="Times New Roman" w:hAnsi="Times New Roman" w:cs="Times New Roman"/>
-          <w:b/>
-          <w:sz w:val="28"/>
-          <w:szCs w:val="28"/>
-        </w:rPr>
-      </w:pPr>
-    </w:p>
-    <w:p>
-      <w:pPr>
-        <w:spacing w:after="0" w:line="240" w:lineRule="auto"/>
-        <w:contextualSpacing/>
-        <w:rPr>
-          <w:rFonts w:ascii="Times New Roman" w:hAnsi="Times New Roman" w:cs="Times New Roman"/>
-          <w:b/>
-          <w:sz w:val="28"/>
-          <w:szCs w:val="28"/>
-        </w:rPr>
-      </w:pPr>
-    </w:p>
-    <w:p>
-      <w:pPr>
-        <w:spacing w:after="0" w:line="240" w:lineRule="auto"/>
-        <w:contextualSpacing/>
-        <w:rPr>
-          <w:rFonts w:ascii="Times New Roman" w:hAnsi="Times New Roman" w:cs="Times New Roman"/>
-          <w:b/>
-          <w:sz w:val="28"/>
-          <w:szCs w:val="28"/>
-        </w:rPr>
-      </w:pPr>
-    </w:p>
-    <w:p>
-      <w:pPr>
-        <w:spacing w:after="0" w:line="240" w:lineRule="auto"/>
-        <w:contextualSpacing/>
-        <w:rPr>
-          <w:rFonts w:ascii="Times New Roman" w:hAnsi="Times New Roman" w:cs="Times New Roman"/>
-          <w:b/>
-          <w:sz w:val="28"/>
-          <w:szCs w:val="28"/>
-        </w:rPr>
-      </w:pPr>
-    </w:p>
-    <w:p>
-      <w:pPr>
-        <w:spacing w:after="0" w:line="240" w:lineRule="auto"/>
-        <w:contextualSpacing/>
-        <w:rPr>
-          <w:rFonts w:ascii="Times New Roman" w:hAnsi="Times New Roman" w:cs="Times New Roman"/>
-          <w:b/>
-          <w:sz w:val="28"/>
-          <w:szCs w:val="28"/>
-        </w:rPr>
-      </w:pPr>
-    </w:p>
-    <w:p>
-      <w:pPr>
-        <w:spacing w:after="0" w:line="240" w:lineRule="auto"/>
-        <w:contextualSpacing/>
-        <w:rPr>
-          <w:rFonts w:ascii="Times New Roman" w:hAnsi="Times New Roman" w:cs="Times New Roman"/>
-          <w:b/>
-          <w:sz w:val="28"/>
-          <w:szCs w:val="28"/>
-        </w:rPr>
-      </w:pPr>
-    </w:p>
-    <w:p>
-      <w:pPr>
-        <w:spacing w:after="0" w:line="240" w:lineRule="auto"/>
-        <w:contextualSpacing/>
-        <w:rPr>
-          <w:rFonts w:ascii="Times New Roman" w:hAnsi="Times New Roman" w:cs="Times New Roman"/>
-          <w:b/>
-          <w:sz w:val="28"/>
-          <w:szCs w:val="28"/>
-        </w:rPr>
-      </w:pPr>
-    </w:p>
-    <w:p>
-      <w:pPr>
-        <w:spacing w:after="0" w:line="240" w:lineRule="auto"/>
-        <w:contextualSpacing/>
-        <w:rPr>
-          <w:rFonts w:ascii="Times New Roman" w:hAnsi="Times New Roman" w:cs="Times New Roman"/>
-          <w:b/>
-          <w:sz w:val="28"/>
-          <w:szCs w:val="28"/>
-        </w:rPr>
-      </w:pPr>
-    </w:p>
-    <w:p>
-      <w:pPr>
-        <w:spacing w:after="0" w:line="240" w:lineRule="auto"/>
-        <w:contextualSpacing/>
-        <w:rPr>
-          <w:rFonts w:ascii="Times New Roman" w:hAnsi="Times New Roman" w:cs="Times New Roman"/>
-          <w:b/>
-          <w:sz w:val="28"/>
-          <w:szCs w:val="28"/>
-        </w:rPr>
-      </w:pPr>
-    </w:p>
-    <w:p>
-      <w:pPr>
-        <w:spacing w:after="0" w:line="240" w:lineRule="auto"/>
-        <w:contextualSpacing/>
-        <w:rPr>
-          <w:rFonts w:ascii="Times New Roman" w:hAnsi="Times New Roman" w:cs="Times New Roman"/>
-          <w:b/>
-          <w:sz w:val="28"/>
-          <w:szCs w:val="28"/>
-        </w:rPr>
-      </w:pPr>
-    </w:p>
-    <w:p>
-      <w:pPr>
-        <w:spacing w:after="0" w:line="240" w:lineRule="auto"/>
-        <w:contextualSpacing/>
-        <w:rPr>
-          <w:rFonts w:ascii="Times New Roman" w:hAnsi="Times New Roman" w:cs="Times New Roman"/>
-          <w:b/>
-          <w:sz w:val="28"/>
-          <w:szCs w:val="28"/>
-        </w:rPr>
-      </w:pPr>
-    </w:p>
-    <w:p>
-      <w:pPr>
-        <w:spacing w:after="0" w:line="240" w:lineRule="auto"/>
-        <w:contextualSpacing/>
-        <w:rPr>
-          <w:rFonts w:ascii="Times New Roman" w:hAnsi="Times New Roman" w:cs="Times New Roman"/>
-          <w:b/>
-          <w:sz w:val="28"/>
-          <w:szCs w:val="28"/>
-        </w:rPr>
-      </w:pPr>
-    </w:p>
-    <w:p>
-      <w:pPr>
-        <w:spacing w:after="0" w:line="240" w:lineRule="auto"/>
-        <w:contextualSpacing/>
-        <w:rPr>
-          <w:rFonts w:ascii="Times New Roman" w:hAnsi="Times New Roman" w:cs="Times New Roman"/>
-          <w:b/>
-          <w:sz w:val="28"/>
-          <w:szCs w:val="28"/>
-        </w:rPr>
-      </w:pPr>
-      <w:r>
-        <w:rPr>
-          <w:rFonts w:ascii="Times New Roman" w:hAnsi="Times New Roman" w:cs="Times New Roman"/>
-          <w:b/>
-          <w:sz w:val="28"/>
-          <w:szCs w:val="28"/>
-        </w:rPr>
+          <w:rFonts w:ascii="Aptos" w:hAnsi="Aptos" w:cs="Times New Roman"/>
+          <w:b/>
+          <w:sz w:val="28"/>
+          <w:szCs w:val="28"/>
+        </w:rPr>
+      </w:pPr>
+    </w:p>
+    <w:p>
+      <w:pPr>
+        <w:spacing w:after="0" w:line="240" w:lineRule="auto"/>
+        <w:contextualSpacing/>
+        <w:rPr>
+          <w:rFonts w:ascii="Aptos" w:hAnsi="Aptos" w:cs="Times New Roman"/>
+          <w:b/>
+          <w:sz w:val="28"/>
+          <w:szCs w:val="28"/>
+        </w:rPr>
+      </w:pPr>
+    </w:p>
+    <w:p>
+      <w:pPr>
+        <w:spacing w:after="0" w:line="240" w:lineRule="auto"/>
+        <w:contextualSpacing/>
+        <w:rPr>
+          <w:rFonts w:ascii="Aptos" w:hAnsi="Aptos" w:cs="Times New Roman"/>
+          <w:b/>
+          <w:sz w:val="28"/>
+          <w:szCs w:val="28"/>
+        </w:rPr>
+      </w:pPr>
+    </w:p>
+    <w:p>
+      <w:pPr>
+        <w:spacing w:after="0" w:line="240" w:lineRule="auto"/>
+        <w:contextualSpacing/>
+        <w:rPr>
+          <w:rFonts w:ascii="Aptos" w:hAnsi="Aptos" w:cs="Times New Roman"/>
+          <w:b/>
+          <w:sz w:val="28"/>
+          <w:szCs w:val="28"/>
+        </w:rPr>
+      </w:pPr>
+    </w:p>
+    <w:p>
+      <w:pPr>
+        <w:spacing w:after="0" w:line="240" w:lineRule="auto"/>
+        <w:contextualSpacing/>
+        <w:rPr>
+          <w:rFonts w:ascii="Aptos" w:hAnsi="Aptos" w:cs="Times New Roman"/>
+          <w:b/>
+          <w:sz w:val="28"/>
+          <w:szCs w:val="28"/>
+        </w:rPr>
+      </w:pPr>
+    </w:p>
+    <w:p>
+      <w:pPr>
+        <w:spacing w:after="0" w:line="240" w:lineRule="auto"/>
+        <w:contextualSpacing/>
+        <w:rPr>
+          <w:rFonts w:ascii="Aptos" w:hAnsi="Aptos" w:cs="Times New Roman"/>
+          <w:b/>
+          <w:sz w:val="28"/>
+          <w:szCs w:val="28"/>
+        </w:rPr>
+      </w:pPr>
+    </w:p>
+    <w:p>
+      <w:pPr>
+        <w:spacing w:after="0" w:line="240" w:lineRule="auto"/>
+        <w:contextualSpacing/>
+        <w:rPr>
+          <w:rFonts w:ascii="Aptos" w:hAnsi="Aptos" w:cs="Times New Roman"/>
+          <w:b/>
+          <w:sz w:val="28"/>
+          <w:szCs w:val="28"/>
+        </w:rPr>
+      </w:pPr>
+    </w:p>
+    <w:p>
+      <w:pPr>
+        <w:spacing w:after="0" w:line="240" w:lineRule="auto"/>
+        <w:contextualSpacing/>
+        <w:rPr>
+          <w:rFonts w:ascii="Aptos" w:hAnsi="Aptos" w:cs="Times New Roman"/>
+          <w:b/>
+          <w:sz w:val="28"/>
+          <w:szCs w:val="28"/>
+        </w:rPr>
+      </w:pPr>
+    </w:p>
+    <w:p>
+      <w:pPr>
+        <w:spacing w:after="0" w:line="240" w:lineRule="auto"/>
+        <w:contextualSpacing/>
+        <w:rPr>
+          <w:rFonts w:ascii="Aptos" w:hAnsi="Aptos" w:cs="Times New Roman"/>
+          <w:b/>
+          <w:sz w:val="28"/>
+          <w:szCs w:val="28"/>
+        </w:rPr>
+      </w:pPr>
+    </w:p>
+    <w:p>
+      <w:pPr>
+        <w:spacing w:after="0" w:line="240" w:lineRule="auto"/>
+        <w:contextualSpacing/>
+        <w:rPr>
+          <w:rFonts w:ascii="Aptos" w:hAnsi="Aptos" w:cs="Times New Roman"/>
+          <w:b/>
+          <w:sz w:val="28"/>
+          <w:szCs w:val="28"/>
+        </w:rPr>
+      </w:pPr>
+    </w:p>
+    <w:p>
+      <w:pPr>
+        <w:spacing w:after="0" w:line="240" w:lineRule="auto"/>
+        <w:contextualSpacing/>
+        <w:rPr>
+          <w:rFonts w:ascii="Aptos" w:hAnsi="Aptos" w:cs="Times New Roman"/>
+          <w:b/>
+          <w:sz w:val="28"/>
+          <w:szCs w:val="28"/>
+        </w:rPr>
+      </w:pPr>
+    </w:p>
+    <w:p>
+      <w:pPr>
+        <w:spacing w:after="0" w:line="240" w:lineRule="auto"/>
+        <w:contextualSpacing/>
+        <w:rPr>
+          <w:rFonts w:ascii="Aptos" w:hAnsi="Aptos" w:cs="Times New Roman"/>
+          <w:b/>
+          <w:sz w:val="28"/>
+          <w:szCs w:val="28"/>
+        </w:rPr>
+      </w:pPr>
+    </w:p>
+    <w:p>
+      <w:pPr>
+        <w:spacing w:after="0" w:line="240" w:lineRule="auto"/>
+        <w:contextualSpacing/>
+        <w:rPr>
+          <w:rFonts w:ascii="Aptos" w:hAnsi="Aptos" w:cs="Times New Roman"/>
+          <w:b/>
+          <w:sz w:val="28"/>
+          <w:szCs w:val="28"/>
+        </w:rPr>
+      </w:pPr>
+    </w:p>
+    <w:p>
+      <w:pPr>
+        <w:spacing w:after="0" w:line="240" w:lineRule="auto"/>
+        <w:contextualSpacing/>
+        <w:rPr>
+          <w:rFonts w:ascii="Aptos" w:hAnsi="Aptos" w:cs="Times New Roman"/>
+          <w:b/>
+          <w:sz w:val="28"/>
+          <w:szCs w:val="28"/>
+        </w:rPr>
+      </w:pPr>
+      <w:r>
+        <w:rPr>
+          <w:rFonts w:ascii="Aptos" w:hAnsi="Aptos" w:cs="Times New Roman"/>
+          <w:b/>
+          <w:sz w:val="28"/>
+          <w:szCs w:val="28"/>
+        </w:rPr>
+        <w:lastRenderedPageBreak/>
         <w:t>Experiment 1: Python Installation and Basic Python Statements</w:t>
       </w:r>
     </w:p>
@@ -516,7 +442,7 @@
         <w:spacing w:after="0" w:line="240" w:lineRule="auto"/>
         <w:contextualSpacing/>
         <w:rPr>
-          <w:rFonts w:ascii="Times New Roman" w:hAnsi="Times New Roman" w:cs="Times New Roman"/>
+          <w:rFonts w:ascii="Aptos" w:hAnsi="Aptos" w:cs="Times New Roman"/>
           <w:b/>
           <w:sz w:val="28"/>
           <w:szCs w:val="28"/>
@@ -529,30 +455,30 @@
         <w:contextualSpacing/>
         <w:rPr>
           <w:rStyle w:val="Strong"/>
-          <w:rFonts w:ascii="Times New Roman" w:hAnsi="Times New Roman" w:cs="Times New Roman"/>
+          <w:rFonts w:ascii="Aptos" w:hAnsi="Aptos" w:cs="Times New Roman"/>
           <w:b w:val="0"/>
           <w:bCs w:val="0"/>
-          <w:sz w:val="24"/>
-          <w:szCs w:val="24"/>
+          <w:sz w:val="28"/>
+          <w:szCs w:val="28"/>
         </w:rPr>
       </w:pPr>
       <w:r>
         <w:rPr>
           <w:rStyle w:val="Strong"/>
-          <w:rFonts w:ascii="Times New Roman" w:hAnsi="Times New Roman" w:cs="Times New Roman"/>
-          <w:sz w:val="24"/>
-          <w:szCs w:val="24"/>
+          <w:rFonts w:ascii="Aptos" w:hAnsi="Aptos" w:cs="Times New Roman"/>
+          <w:sz w:val="28"/>
+          <w:szCs w:val="28"/>
         </w:rPr>
         <w:t xml:space="preserve">Objective 1: </w:t>
       </w:r>
       <w:r>
         <w:rPr>
           <w:rStyle w:val="Strong"/>
-          <w:rFonts w:ascii="Times New Roman" w:hAnsi="Times New Roman" w:cs="Times New Roman"/>
+          <w:rFonts w:ascii="Aptos" w:hAnsi="Aptos" w:cs="Times New Roman"/>
           <w:b w:val="0"/>
           <w:bCs w:val="0"/>
-          <w:sz w:val="24"/>
-          <w:szCs w:val="24"/>
+          <w:sz w:val="28"/>
+          <w:szCs w:val="28"/>
         </w:rPr>
         <w:t>Installation of Python and Understanding Scripting &amp; Interactive Modes in IDLE</w:t>
       </w:r>
@@ -563,48 +489,50 @@
         <w:contextualSpacing/>
         <w:rPr>
           <w:rStyle w:val="Strong"/>
-          <w:rFonts w:ascii="Times New Roman" w:hAnsi="Times New Roman" w:cs="Times New Roman"/>
+          <w:rFonts w:ascii="Aptos" w:hAnsi="Aptos" w:cs="Times New Roman"/>
           <w:b w:val="0"/>
           <w:bCs w:val="0"/>
-        </w:rPr>
-      </w:pPr>
-    </w:p>
-    <w:p>
-      <w:pPr>
-        <w:spacing w:after="0" w:line="240" w:lineRule="auto"/>
-        <w:contextualSpacing/>
-        <w:rPr>
-          <w:rFonts w:ascii="Times New Roman" w:eastAsia="Times New Roman" w:hAnsi="Times New Roman" w:cs="Times New Roman"/>
-          <w:b/>
-          <w:bCs/>
-          <w:sz w:val="24"/>
-          <w:szCs w:val="24"/>
+          <w:sz w:val="28"/>
+          <w:szCs w:val="28"/>
+        </w:rPr>
+      </w:pPr>
+    </w:p>
+    <w:p>
+      <w:pPr>
+        <w:spacing w:after="0" w:line="240" w:lineRule="auto"/>
+        <w:contextualSpacing/>
+        <w:rPr>
+          <w:rFonts w:ascii="Aptos" w:eastAsia="Times New Roman" w:hAnsi="Aptos" w:cs="Times New Roman"/>
+          <w:b/>
+          <w:bCs/>
+          <w:sz w:val="28"/>
+          <w:szCs w:val="28"/>
         </w:rPr>
       </w:pPr>
       <w:r>
         <w:rPr>
           <w:rStyle w:val="Strong"/>
-          <w:rFonts w:ascii="Times New Roman" w:hAnsi="Times New Roman" w:cs="Times New Roman"/>
-          <w:sz w:val="24"/>
-          <w:szCs w:val="24"/>
+          <w:rFonts w:ascii="Aptos" w:hAnsi="Aptos" w:cs="Times New Roman"/>
+          <w:sz w:val="28"/>
+          <w:szCs w:val="28"/>
         </w:rPr>
         <w:t>Objective 2:</w:t>
       </w:r>
       <w:r>
         <w:rPr>
-          <w:rFonts w:ascii="Times New Roman" w:eastAsia="Times New Roman" w:hAnsi="Times New Roman" w:cs="Times New Roman"/>
-          <w:b/>
-          <w:bCs/>
-          <w:sz w:val="24"/>
-          <w:szCs w:val="24"/>
+          <w:rFonts w:ascii="Aptos" w:eastAsia="Times New Roman" w:hAnsi="Aptos" w:cs="Times New Roman"/>
+          <w:b/>
+          <w:bCs/>
+          <w:sz w:val="28"/>
+          <w:szCs w:val="28"/>
         </w:rPr>
         <w:t xml:space="preserve"> </w:t>
       </w:r>
       <w:r>
         <w:rPr>
-          <w:rFonts w:ascii="Times New Roman" w:eastAsia="Times New Roman" w:hAnsi="Times New Roman" w:cs="Times New Roman"/>
-          <w:sz w:val="24"/>
-          <w:szCs w:val="24"/>
+          <w:rFonts w:ascii="Aptos" w:eastAsia="Times New Roman" w:hAnsi="Aptos" w:cs="Times New Roman"/>
+          <w:sz w:val="28"/>
+          <w:szCs w:val="28"/>
         </w:rPr>
         <w:t>Create a variable to store your age and print its type</w:t>
       </w:r>
@@ -614,20 +542,20 @@
         <w:spacing w:after="0" w:line="240" w:lineRule="auto"/>
         <w:contextualSpacing/>
         <w:rPr>
-          <w:rFonts w:ascii="Times New Roman" w:eastAsia="Times New Roman" w:hAnsi="Times New Roman" w:cs="Times New Roman"/>
-          <w:b/>
-          <w:bCs/>
-          <w:sz w:val="24"/>
-          <w:szCs w:val="24"/>
-        </w:rPr>
-      </w:pPr>
-      <w:r>
-        <w:rPr>
-          <w:rFonts w:ascii="Times New Roman" w:eastAsia="Times New Roman" w:hAnsi="Times New Roman" w:cs="Times New Roman"/>
-          <w:b/>
-          <w:bCs/>
-          <w:sz w:val="24"/>
-          <w:szCs w:val="24"/>
+          <w:rFonts w:ascii="Aptos" w:eastAsia="Times New Roman" w:hAnsi="Aptos" w:cs="Times New Roman"/>
+          <w:b/>
+          <w:bCs/>
+          <w:sz w:val="28"/>
+          <w:szCs w:val="28"/>
+        </w:rPr>
+      </w:pPr>
+      <w:r>
+        <w:rPr>
+          <w:rFonts w:ascii="Aptos" w:eastAsia="Times New Roman" w:hAnsi="Aptos" w:cs="Times New Roman"/>
+          <w:b/>
+          <w:bCs/>
+          <w:sz w:val="28"/>
+          <w:szCs w:val="28"/>
         </w:rPr>
         <w:t>Code:</w:t>
       </w:r>
@@ -637,20 +565,21 @@
         <w:spacing w:after="0" w:line="240" w:lineRule="auto"/>
         <w:contextualSpacing/>
         <w:rPr>
-          <w:rFonts w:ascii="Times New Roman" w:hAnsi="Times New Roman" w:cs="Times New Roman"/>
-          <w:b/>
-          <w:bCs/>
-          <w:sz w:val="24"/>
-          <w:szCs w:val="24"/>
-        </w:rPr>
-      </w:pPr>
-      <w:r>
-        <w:rPr>
+          <w:rFonts w:ascii="Aptos" w:hAnsi="Aptos" w:cs="Times New Roman"/>
+          <w:b/>
+          <w:bCs/>
+          <w:sz w:val="28"/>
+          <w:szCs w:val="28"/>
+        </w:rPr>
+      </w:pPr>
+      <w:r>
+        <w:rPr>
+          <w:rFonts w:ascii="Aptos" w:hAnsi="Aptos"/>
           <w:b/>
           <w:bCs/>
           <w:noProof/>
-          <w:sz w:val="24"/>
-          <w:szCs w:val="24"/>
+          <w:sz w:val="28"/>
+          <w:szCs w:val="28"/>
         </w:rPr>
         <w:drawing>
           <wp:inline distT="0" distB="0" distL="0" distR="0" wp14:anchorId="7B03BABF" wp14:editId="60686A18">
@@ -707,20 +636,20 @@
         <w:spacing w:after="0" w:line="240" w:lineRule="auto"/>
         <w:contextualSpacing/>
         <w:rPr>
-          <w:rFonts w:ascii="Times New Roman" w:hAnsi="Times New Roman" w:cs="Times New Roman"/>
-          <w:b/>
-          <w:bCs/>
-          <w:sz w:val="24"/>
-          <w:szCs w:val="24"/>
-        </w:rPr>
-      </w:pPr>
-      <w:r>
-        <w:rPr>
-          <w:rFonts w:ascii="Times New Roman" w:hAnsi="Times New Roman" w:cs="Times New Roman"/>
-          <w:b/>
-          <w:bCs/>
-          <w:sz w:val="24"/>
-          <w:szCs w:val="24"/>
+          <w:rFonts w:ascii="Aptos" w:hAnsi="Aptos" w:cs="Times New Roman"/>
+          <w:b/>
+          <w:bCs/>
+          <w:sz w:val="28"/>
+          <w:szCs w:val="28"/>
+        </w:rPr>
+      </w:pPr>
+      <w:r>
+        <w:rPr>
+          <w:rFonts w:ascii="Aptos" w:hAnsi="Aptos" w:cs="Times New Roman"/>
+          <w:b/>
+          <w:bCs/>
+          <w:sz w:val="28"/>
+          <w:szCs w:val="28"/>
         </w:rPr>
         <w:t>Output:</w:t>
       </w:r>
@@ -730,21 +659,21 @@
         <w:spacing w:after="0" w:line="240" w:lineRule="auto"/>
         <w:contextualSpacing/>
         <w:rPr>
-          <w:rFonts w:ascii="Times New Roman" w:hAnsi="Times New Roman" w:cs="Times New Roman"/>
-          <w:b/>
-          <w:bCs/>
-          <w:sz w:val="24"/>
-          <w:szCs w:val="24"/>
-        </w:rPr>
-      </w:pPr>
-      <w:r>
-        <w:rPr>
-          <w:rFonts w:ascii="Times New Roman" w:hAnsi="Times New Roman" w:cs="Times New Roman"/>
+          <w:rFonts w:ascii="Aptos" w:hAnsi="Aptos" w:cs="Times New Roman"/>
+          <w:b/>
+          <w:bCs/>
+          <w:sz w:val="28"/>
+          <w:szCs w:val="28"/>
+        </w:rPr>
+      </w:pPr>
+      <w:r>
+        <w:rPr>
+          <w:rFonts w:ascii="Aptos" w:hAnsi="Aptos" w:cs="Times New Roman"/>
           <w:b/>
           <w:bCs/>
           <w:noProof/>
-          <w:sz w:val="24"/>
-          <w:szCs w:val="24"/>
+          <w:sz w:val="28"/>
+          <w:szCs w:val="28"/>
         </w:rPr>
         <w:drawing>
           <wp:inline distT="0" distB="0" distL="0" distR="0" wp14:anchorId="16E79C0E" wp14:editId="6746D434">
@@ -788,62 +717,62 @@
         <w:spacing w:after="0" w:line="240" w:lineRule="auto"/>
         <w:contextualSpacing/>
         <w:rPr>
-          <w:rFonts w:ascii="Times New Roman" w:hAnsi="Times New Roman" w:cs="Times New Roman"/>
-          <w:b/>
-          <w:bCs/>
-          <w:sz w:val="24"/>
-          <w:szCs w:val="24"/>
-        </w:rPr>
-      </w:pPr>
-    </w:p>
-    <w:p>
-      <w:pPr>
-        <w:spacing w:after="0" w:line="240" w:lineRule="auto"/>
-        <w:contextualSpacing/>
-        <w:rPr>
-          <w:rFonts w:ascii="Times New Roman" w:hAnsi="Times New Roman" w:cs="Times New Roman"/>
-          <w:b/>
-          <w:bCs/>
-          <w:sz w:val="24"/>
-          <w:szCs w:val="24"/>
-        </w:rPr>
-      </w:pPr>
-    </w:p>
-    <w:p>
-      <w:pPr>
-        <w:spacing w:after="0" w:line="240" w:lineRule="auto"/>
-        <w:contextualSpacing/>
-        <w:rPr>
-          <w:rFonts w:ascii="Times New Roman" w:eastAsia="Times New Roman" w:hAnsi="Times New Roman" w:cs="Times New Roman"/>
-          <w:sz w:val="24"/>
-          <w:szCs w:val="24"/>
-        </w:rPr>
-      </w:pPr>
-      <w:r>
-        <w:rPr>
-          <w:rFonts w:ascii="Times New Roman" w:hAnsi="Times New Roman" w:cs="Times New Roman"/>
-          <w:b/>
-          <w:bCs/>
-          <w:sz w:val="24"/>
-          <w:szCs w:val="24"/>
+          <w:rFonts w:ascii="Aptos" w:hAnsi="Aptos" w:cs="Times New Roman"/>
+          <w:b/>
+          <w:bCs/>
+          <w:sz w:val="28"/>
+          <w:szCs w:val="28"/>
+        </w:rPr>
+      </w:pPr>
+    </w:p>
+    <w:p>
+      <w:pPr>
+        <w:spacing w:after="0" w:line="240" w:lineRule="auto"/>
+        <w:contextualSpacing/>
+        <w:rPr>
+          <w:rFonts w:ascii="Aptos" w:hAnsi="Aptos" w:cs="Times New Roman"/>
+          <w:b/>
+          <w:bCs/>
+          <w:sz w:val="28"/>
+          <w:szCs w:val="28"/>
+        </w:rPr>
+      </w:pPr>
+    </w:p>
+    <w:p>
+      <w:pPr>
+        <w:spacing w:after="0" w:line="240" w:lineRule="auto"/>
+        <w:contextualSpacing/>
+        <w:rPr>
+          <w:rFonts w:ascii="Aptos" w:eastAsia="Times New Roman" w:hAnsi="Aptos" w:cs="Times New Roman"/>
+          <w:sz w:val="28"/>
+          <w:szCs w:val="28"/>
+        </w:rPr>
+      </w:pPr>
+      <w:r>
+        <w:rPr>
+          <w:rFonts w:ascii="Aptos" w:hAnsi="Aptos" w:cs="Times New Roman"/>
+          <w:b/>
+          <w:bCs/>
+          <w:sz w:val="28"/>
+          <w:szCs w:val="28"/>
         </w:rPr>
         <w:t>Objective 3:</w:t>
       </w:r>
       <w:r>
         <w:rPr>
-          <w:rFonts w:ascii="Times New Roman" w:eastAsia="Times New Roman" w:hAnsi="Times New Roman" w:cs="Times New Roman"/>
-          <w:b/>
-          <w:bCs/>
-          <w:sz w:val="24"/>
-          <w:szCs w:val="24"/>
+          <w:rFonts w:ascii="Aptos" w:eastAsia="Times New Roman" w:hAnsi="Aptos" w:cs="Times New Roman"/>
+          <w:b/>
+          <w:bCs/>
+          <w:sz w:val="28"/>
+          <w:szCs w:val="28"/>
         </w:rPr>
         <w:t xml:space="preserve"> </w:t>
       </w:r>
       <w:r>
         <w:rPr>
-          <w:rFonts w:ascii="Times New Roman" w:eastAsia="Times New Roman" w:hAnsi="Times New Roman" w:cs="Times New Roman"/>
-          <w:sz w:val="24"/>
-          <w:szCs w:val="24"/>
+          <w:rFonts w:ascii="Aptos" w:eastAsia="Times New Roman" w:hAnsi="Aptos" w:cs="Times New Roman"/>
+          <w:sz w:val="28"/>
+          <w:szCs w:val="28"/>
         </w:rPr>
         <w:t>Declare a string variable x and assign value “Hello”</w:t>
       </w:r>
@@ -853,20 +782,20 @@
         <w:spacing w:after="0" w:line="240" w:lineRule="auto"/>
         <w:contextualSpacing/>
         <w:rPr>
-          <w:rFonts w:ascii="Times New Roman" w:eastAsia="Times New Roman" w:hAnsi="Times New Roman" w:cs="Times New Roman"/>
-          <w:b/>
-          <w:bCs/>
-          <w:sz w:val="24"/>
-          <w:szCs w:val="24"/>
-        </w:rPr>
-      </w:pPr>
-      <w:r>
-        <w:rPr>
-          <w:rFonts w:ascii="Times New Roman" w:eastAsia="Times New Roman" w:hAnsi="Times New Roman" w:cs="Times New Roman"/>
-          <w:b/>
-          <w:bCs/>
-          <w:sz w:val="24"/>
-          <w:szCs w:val="24"/>
+          <w:rFonts w:ascii="Aptos" w:eastAsia="Times New Roman" w:hAnsi="Aptos" w:cs="Times New Roman"/>
+          <w:b/>
+          <w:bCs/>
+          <w:sz w:val="28"/>
+          <w:szCs w:val="28"/>
+        </w:rPr>
+      </w:pPr>
+      <w:r>
+        <w:rPr>
+          <w:rFonts w:ascii="Aptos" w:eastAsia="Times New Roman" w:hAnsi="Aptos" w:cs="Times New Roman"/>
+          <w:b/>
+          <w:bCs/>
+          <w:sz w:val="28"/>
+          <w:szCs w:val="28"/>
         </w:rPr>
         <w:t>Code:</w:t>
       </w:r>
@@ -876,21 +805,21 @@
         <w:spacing w:after="0" w:line="240" w:lineRule="auto"/>
         <w:contextualSpacing/>
         <w:rPr>
-          <w:rFonts w:ascii="Times New Roman" w:hAnsi="Times New Roman" w:cs="Times New Roman"/>
-          <w:b/>
-          <w:bCs/>
-          <w:sz w:val="24"/>
-          <w:szCs w:val="24"/>
-        </w:rPr>
-      </w:pPr>
-      <w:r>
-        <w:rPr>
-          <w:rFonts w:ascii="Times New Roman" w:hAnsi="Times New Roman" w:cs="Times New Roman"/>
+          <w:rFonts w:ascii="Aptos" w:hAnsi="Aptos" w:cs="Times New Roman"/>
+          <w:b/>
+          <w:bCs/>
+          <w:sz w:val="28"/>
+          <w:szCs w:val="28"/>
+        </w:rPr>
+      </w:pPr>
+      <w:r>
+        <w:rPr>
+          <w:rFonts w:ascii="Aptos" w:hAnsi="Aptos" w:cs="Times New Roman"/>
           <w:b/>
           <w:bCs/>
           <w:noProof/>
-          <w:sz w:val="24"/>
-          <w:szCs w:val="24"/>
+          <w:sz w:val="28"/>
+          <w:szCs w:val="28"/>
         </w:rPr>
         <w:drawing>
           <wp:inline distT="0" distB="0" distL="0" distR="0" wp14:anchorId="1F009524" wp14:editId="38C2B7C4">
@@ -943,20 +872,20 @@
         <w:spacing w:after="0" w:line="240" w:lineRule="auto"/>
         <w:contextualSpacing/>
         <w:rPr>
-          <w:rFonts w:ascii="Times New Roman" w:hAnsi="Times New Roman" w:cs="Times New Roman"/>
-          <w:b/>
-          <w:bCs/>
-          <w:sz w:val="24"/>
-          <w:szCs w:val="24"/>
-        </w:rPr>
-      </w:pPr>
-      <w:r>
-        <w:rPr>
-          <w:rFonts w:ascii="Times New Roman" w:hAnsi="Times New Roman" w:cs="Times New Roman"/>
-          <w:b/>
-          <w:bCs/>
-          <w:sz w:val="24"/>
-          <w:szCs w:val="24"/>
+          <w:rFonts w:ascii="Aptos" w:hAnsi="Aptos" w:cs="Times New Roman"/>
+          <w:b/>
+          <w:bCs/>
+          <w:sz w:val="28"/>
+          <w:szCs w:val="28"/>
+        </w:rPr>
+      </w:pPr>
+      <w:r>
+        <w:rPr>
+          <w:rFonts w:ascii="Aptos" w:hAnsi="Aptos" w:cs="Times New Roman"/>
+          <w:b/>
+          <w:bCs/>
+          <w:sz w:val="28"/>
+          <w:szCs w:val="28"/>
         </w:rPr>
         <w:t>Output:</w:t>
       </w:r>
@@ -966,21 +895,21 @@
         <w:spacing w:after="0" w:line="240" w:lineRule="auto"/>
         <w:contextualSpacing/>
         <w:rPr>
-          <w:rFonts w:ascii="Times New Roman" w:hAnsi="Times New Roman" w:cs="Times New Roman"/>
-          <w:b/>
-          <w:bCs/>
-          <w:sz w:val="24"/>
-          <w:szCs w:val="24"/>
-        </w:rPr>
-      </w:pPr>
-      <w:r>
-        <w:rPr>
-          <w:rFonts w:ascii="Times New Roman" w:hAnsi="Times New Roman" w:cs="Times New Roman"/>
+          <w:rFonts w:ascii="Aptos" w:hAnsi="Aptos" w:cs="Times New Roman"/>
+          <w:b/>
+          <w:bCs/>
+          <w:sz w:val="28"/>
+          <w:szCs w:val="28"/>
+        </w:rPr>
+      </w:pPr>
+      <w:r>
+        <w:rPr>
+          <w:rFonts w:ascii="Aptos" w:hAnsi="Aptos" w:cs="Times New Roman"/>
           <w:b/>
           <w:bCs/>
           <w:noProof/>
-          <w:sz w:val="24"/>
-          <w:szCs w:val="24"/>
+          <w:sz w:val="28"/>
+          <w:szCs w:val="28"/>
         </w:rPr>
         <w:drawing>
           <wp:inline distT="0" distB="0" distL="0" distR="0" wp14:anchorId="23FB9518" wp14:editId="216B09E8">
@@ -1024,311 +953,311 @@
         <w:spacing w:after="0" w:line="240" w:lineRule="auto"/>
         <w:contextualSpacing/>
         <w:rPr>
-          <w:rFonts w:ascii="Times New Roman" w:hAnsi="Times New Roman" w:cs="Times New Roman"/>
-          <w:b/>
-          <w:bCs/>
-          <w:sz w:val="24"/>
-          <w:szCs w:val="24"/>
-        </w:rPr>
-      </w:pPr>
-    </w:p>
-    <w:p>
-      <w:pPr>
-        <w:spacing w:after="0" w:line="240" w:lineRule="auto"/>
-        <w:contextualSpacing/>
-        <w:rPr>
-          <w:rFonts w:ascii="Times New Roman" w:hAnsi="Times New Roman" w:cs="Times New Roman"/>
-          <w:b/>
-          <w:bCs/>
-          <w:sz w:val="24"/>
-          <w:szCs w:val="24"/>
-        </w:rPr>
-      </w:pPr>
-    </w:p>
-    <w:p>
-      <w:pPr>
-        <w:spacing w:after="0" w:line="240" w:lineRule="auto"/>
-        <w:contextualSpacing/>
-        <w:rPr>
-          <w:rFonts w:ascii="Times New Roman" w:hAnsi="Times New Roman" w:cs="Times New Roman"/>
-          <w:b/>
-          <w:bCs/>
-          <w:sz w:val="24"/>
-          <w:szCs w:val="24"/>
-        </w:rPr>
-      </w:pPr>
-    </w:p>
-    <w:p>
-      <w:pPr>
-        <w:spacing w:after="0" w:line="240" w:lineRule="auto"/>
-        <w:contextualSpacing/>
-        <w:rPr>
-          <w:rFonts w:ascii="Times New Roman" w:hAnsi="Times New Roman" w:cs="Times New Roman"/>
-          <w:b/>
-          <w:bCs/>
-          <w:sz w:val="24"/>
-          <w:szCs w:val="24"/>
-        </w:rPr>
-      </w:pPr>
-    </w:p>
-    <w:p>
-      <w:pPr>
-        <w:spacing w:after="0" w:line="240" w:lineRule="auto"/>
-        <w:contextualSpacing/>
-        <w:rPr>
-          <w:rFonts w:ascii="Times New Roman" w:hAnsi="Times New Roman" w:cs="Times New Roman"/>
-          <w:b/>
-          <w:bCs/>
-          <w:sz w:val="24"/>
-          <w:szCs w:val="24"/>
-        </w:rPr>
-      </w:pPr>
-    </w:p>
-    <w:p>
-      <w:pPr>
-        <w:spacing w:after="0" w:line="240" w:lineRule="auto"/>
-        <w:contextualSpacing/>
-        <w:rPr>
-          <w:rFonts w:ascii="Times New Roman" w:hAnsi="Times New Roman" w:cs="Times New Roman"/>
-          <w:b/>
-          <w:bCs/>
-          <w:sz w:val="24"/>
-          <w:szCs w:val="24"/>
-        </w:rPr>
-      </w:pPr>
-    </w:p>
-    <w:p>
-      <w:pPr>
-        <w:spacing w:after="0" w:line="240" w:lineRule="auto"/>
-        <w:contextualSpacing/>
-        <w:rPr>
-          <w:rFonts w:ascii="Times New Roman" w:hAnsi="Times New Roman" w:cs="Times New Roman"/>
-          <w:b/>
-          <w:bCs/>
-          <w:sz w:val="24"/>
-          <w:szCs w:val="24"/>
-        </w:rPr>
-      </w:pPr>
-    </w:p>
-    <w:p>
-      <w:pPr>
-        <w:spacing w:after="0" w:line="240" w:lineRule="auto"/>
-        <w:contextualSpacing/>
-        <w:rPr>
-          <w:rFonts w:ascii="Times New Roman" w:hAnsi="Times New Roman" w:cs="Times New Roman"/>
-          <w:b/>
-          <w:bCs/>
-          <w:sz w:val="24"/>
-          <w:szCs w:val="24"/>
-        </w:rPr>
-      </w:pPr>
-    </w:p>
-    <w:p>
-      <w:pPr>
-        <w:spacing w:after="0" w:line="240" w:lineRule="auto"/>
-        <w:contextualSpacing/>
-        <w:rPr>
-          <w:rFonts w:ascii="Times New Roman" w:hAnsi="Times New Roman" w:cs="Times New Roman"/>
-          <w:b/>
-          <w:bCs/>
-          <w:sz w:val="24"/>
-          <w:szCs w:val="24"/>
-        </w:rPr>
-      </w:pPr>
-    </w:p>
-    <w:p>
-      <w:pPr>
-        <w:spacing w:after="0" w:line="240" w:lineRule="auto"/>
-        <w:contextualSpacing/>
-        <w:rPr>
-          <w:rFonts w:ascii="Times New Roman" w:hAnsi="Times New Roman" w:cs="Times New Roman"/>
-          <w:b/>
-          <w:bCs/>
-          <w:sz w:val="24"/>
-          <w:szCs w:val="24"/>
-        </w:rPr>
-      </w:pPr>
-    </w:p>
-    <w:p>
-      <w:pPr>
-        <w:spacing w:after="0" w:line="240" w:lineRule="auto"/>
-        <w:contextualSpacing/>
-        <w:rPr>
-          <w:rFonts w:ascii="Times New Roman" w:hAnsi="Times New Roman" w:cs="Times New Roman"/>
-          <w:b/>
-          <w:bCs/>
-          <w:sz w:val="24"/>
-          <w:szCs w:val="24"/>
-        </w:rPr>
-      </w:pPr>
-    </w:p>
-    <w:p>
-      <w:pPr>
-        <w:spacing w:after="0" w:line="240" w:lineRule="auto"/>
-        <w:contextualSpacing/>
-        <w:rPr>
-          <w:rFonts w:ascii="Times New Roman" w:hAnsi="Times New Roman" w:cs="Times New Roman"/>
-          <w:b/>
-          <w:bCs/>
-          <w:sz w:val="24"/>
-          <w:szCs w:val="24"/>
-        </w:rPr>
-      </w:pPr>
-    </w:p>
-    <w:p>
-      <w:pPr>
-        <w:spacing w:after="0" w:line="240" w:lineRule="auto"/>
-        <w:contextualSpacing/>
-        <w:rPr>
-          <w:rFonts w:ascii="Times New Roman" w:hAnsi="Times New Roman" w:cs="Times New Roman"/>
-          <w:b/>
-          <w:bCs/>
-          <w:sz w:val="24"/>
-          <w:szCs w:val="24"/>
-        </w:rPr>
-      </w:pPr>
-    </w:p>
-    <w:p>
-      <w:pPr>
-        <w:spacing w:after="0" w:line="240" w:lineRule="auto"/>
-        <w:contextualSpacing/>
-        <w:rPr>
-          <w:rFonts w:ascii="Times New Roman" w:hAnsi="Times New Roman" w:cs="Times New Roman"/>
-          <w:b/>
-          <w:bCs/>
-          <w:sz w:val="24"/>
-          <w:szCs w:val="24"/>
-        </w:rPr>
-      </w:pPr>
-    </w:p>
-    <w:p>
-      <w:pPr>
-        <w:spacing w:after="0" w:line="240" w:lineRule="auto"/>
-        <w:contextualSpacing/>
-        <w:rPr>
-          <w:rFonts w:ascii="Times New Roman" w:hAnsi="Times New Roman" w:cs="Times New Roman"/>
-          <w:b/>
-          <w:bCs/>
-          <w:sz w:val="24"/>
-          <w:szCs w:val="24"/>
-        </w:rPr>
-      </w:pPr>
-    </w:p>
-    <w:p>
-      <w:pPr>
-        <w:spacing w:after="0" w:line="240" w:lineRule="auto"/>
-        <w:contextualSpacing/>
-        <w:rPr>
-          <w:rFonts w:ascii="Times New Roman" w:hAnsi="Times New Roman" w:cs="Times New Roman"/>
-          <w:b/>
-          <w:bCs/>
-          <w:sz w:val="24"/>
-          <w:szCs w:val="24"/>
-        </w:rPr>
-      </w:pPr>
-    </w:p>
-    <w:p>
-      <w:pPr>
-        <w:spacing w:after="0" w:line="240" w:lineRule="auto"/>
-        <w:contextualSpacing/>
-        <w:rPr>
-          <w:rFonts w:ascii="Times New Roman" w:hAnsi="Times New Roman" w:cs="Times New Roman"/>
-          <w:b/>
-          <w:bCs/>
-          <w:sz w:val="24"/>
-          <w:szCs w:val="24"/>
-        </w:rPr>
-      </w:pPr>
-    </w:p>
-    <w:p>
-      <w:pPr>
-        <w:spacing w:after="0" w:line="240" w:lineRule="auto"/>
-        <w:contextualSpacing/>
-        <w:rPr>
-          <w:rFonts w:ascii="Times New Roman" w:hAnsi="Times New Roman" w:cs="Times New Roman"/>
-          <w:b/>
-          <w:bCs/>
-          <w:sz w:val="24"/>
-          <w:szCs w:val="24"/>
-        </w:rPr>
-      </w:pPr>
-    </w:p>
-    <w:p>
-      <w:pPr>
-        <w:spacing w:after="0" w:line="240" w:lineRule="auto"/>
-        <w:contextualSpacing/>
-        <w:rPr>
-          <w:rFonts w:ascii="Times New Roman" w:hAnsi="Times New Roman" w:cs="Times New Roman"/>
-          <w:b/>
-          <w:bCs/>
-          <w:sz w:val="24"/>
-          <w:szCs w:val="24"/>
-        </w:rPr>
-      </w:pPr>
-    </w:p>
-    <w:p>
-      <w:pPr>
-        <w:spacing w:after="0" w:line="240" w:lineRule="auto"/>
-        <w:contextualSpacing/>
-        <w:rPr>
-          <w:rFonts w:ascii="Times New Roman" w:hAnsi="Times New Roman" w:cs="Times New Roman"/>
-          <w:b/>
-          <w:bCs/>
-          <w:sz w:val="24"/>
-          <w:szCs w:val="24"/>
-        </w:rPr>
-      </w:pPr>
-    </w:p>
-    <w:p>
-      <w:pPr>
-        <w:spacing w:after="0" w:line="240" w:lineRule="auto"/>
-        <w:contextualSpacing/>
-        <w:rPr>
-          <w:rFonts w:ascii="Times New Roman" w:hAnsi="Times New Roman" w:cs="Times New Roman"/>
-          <w:b/>
-          <w:bCs/>
-          <w:sz w:val="24"/>
-          <w:szCs w:val="24"/>
-        </w:rPr>
-      </w:pPr>
-    </w:p>
-    <w:p>
-      <w:pPr>
-        <w:spacing w:after="0" w:line="240" w:lineRule="auto"/>
-        <w:contextualSpacing/>
-        <w:rPr>
-          <w:rFonts w:ascii="Times New Roman" w:hAnsi="Times New Roman" w:cs="Times New Roman"/>
-          <w:b/>
-          <w:bCs/>
-          <w:sz w:val="24"/>
-          <w:szCs w:val="24"/>
-        </w:rPr>
-      </w:pPr>
-      <w:r>
-        <w:rPr>
-          <w:rFonts w:ascii="Times New Roman" w:hAnsi="Times New Roman" w:cs="Times New Roman"/>
-          <w:b/>
-          <w:bCs/>
-          <w:sz w:val="24"/>
-          <w:szCs w:val="24"/>
+          <w:rFonts w:ascii="Aptos" w:hAnsi="Aptos" w:cs="Times New Roman"/>
+          <w:b/>
+          <w:bCs/>
+          <w:sz w:val="28"/>
+          <w:szCs w:val="28"/>
+        </w:rPr>
+      </w:pPr>
+    </w:p>
+    <w:p>
+      <w:pPr>
+        <w:spacing w:after="0" w:line="240" w:lineRule="auto"/>
+        <w:contextualSpacing/>
+        <w:rPr>
+          <w:rFonts w:ascii="Aptos" w:hAnsi="Aptos" w:cs="Times New Roman"/>
+          <w:b/>
+          <w:bCs/>
+          <w:sz w:val="28"/>
+          <w:szCs w:val="28"/>
+        </w:rPr>
+      </w:pPr>
+    </w:p>
+    <w:p>
+      <w:pPr>
+        <w:spacing w:after="0" w:line="240" w:lineRule="auto"/>
+        <w:contextualSpacing/>
+        <w:rPr>
+          <w:rFonts w:ascii="Aptos" w:hAnsi="Aptos" w:cs="Times New Roman"/>
+          <w:b/>
+          <w:bCs/>
+          <w:sz w:val="28"/>
+          <w:szCs w:val="28"/>
+        </w:rPr>
+      </w:pPr>
+    </w:p>
+    <w:p>
+      <w:pPr>
+        <w:spacing w:after="0" w:line="240" w:lineRule="auto"/>
+        <w:contextualSpacing/>
+        <w:rPr>
+          <w:rFonts w:ascii="Aptos" w:hAnsi="Aptos" w:cs="Times New Roman"/>
+          <w:b/>
+          <w:bCs/>
+          <w:sz w:val="28"/>
+          <w:szCs w:val="28"/>
+        </w:rPr>
+      </w:pPr>
+    </w:p>
+    <w:p>
+      <w:pPr>
+        <w:spacing w:after="0" w:line="240" w:lineRule="auto"/>
+        <w:contextualSpacing/>
+        <w:rPr>
+          <w:rFonts w:ascii="Aptos" w:hAnsi="Aptos" w:cs="Times New Roman"/>
+          <w:b/>
+          <w:bCs/>
+          <w:sz w:val="28"/>
+          <w:szCs w:val="28"/>
+        </w:rPr>
+      </w:pPr>
+    </w:p>
+    <w:p>
+      <w:pPr>
+        <w:spacing w:after="0" w:line="240" w:lineRule="auto"/>
+        <w:contextualSpacing/>
+        <w:rPr>
+          <w:rFonts w:ascii="Aptos" w:hAnsi="Aptos" w:cs="Times New Roman"/>
+          <w:b/>
+          <w:bCs/>
+          <w:sz w:val="28"/>
+          <w:szCs w:val="28"/>
+        </w:rPr>
+      </w:pPr>
+    </w:p>
+    <w:p>
+      <w:pPr>
+        <w:spacing w:after="0" w:line="240" w:lineRule="auto"/>
+        <w:contextualSpacing/>
+        <w:rPr>
+          <w:rFonts w:ascii="Aptos" w:hAnsi="Aptos" w:cs="Times New Roman"/>
+          <w:b/>
+          <w:bCs/>
+          <w:sz w:val="28"/>
+          <w:szCs w:val="28"/>
+        </w:rPr>
+      </w:pPr>
+    </w:p>
+    <w:p>
+      <w:pPr>
+        <w:spacing w:after="0" w:line="240" w:lineRule="auto"/>
+        <w:contextualSpacing/>
+        <w:rPr>
+          <w:rFonts w:ascii="Aptos" w:hAnsi="Aptos" w:cs="Times New Roman"/>
+          <w:b/>
+          <w:bCs/>
+          <w:sz w:val="28"/>
+          <w:szCs w:val="28"/>
+        </w:rPr>
+      </w:pPr>
+    </w:p>
+    <w:p>
+      <w:pPr>
+        <w:spacing w:after="0" w:line="240" w:lineRule="auto"/>
+        <w:contextualSpacing/>
+        <w:rPr>
+          <w:rFonts w:ascii="Aptos" w:hAnsi="Aptos" w:cs="Times New Roman"/>
+          <w:b/>
+          <w:bCs/>
+          <w:sz w:val="28"/>
+          <w:szCs w:val="28"/>
+        </w:rPr>
+      </w:pPr>
+    </w:p>
+    <w:p>
+      <w:pPr>
+        <w:spacing w:after="0" w:line="240" w:lineRule="auto"/>
+        <w:contextualSpacing/>
+        <w:rPr>
+          <w:rFonts w:ascii="Aptos" w:hAnsi="Aptos" w:cs="Times New Roman"/>
+          <w:b/>
+          <w:bCs/>
+          <w:sz w:val="28"/>
+          <w:szCs w:val="28"/>
+        </w:rPr>
+      </w:pPr>
+    </w:p>
+    <w:p>
+      <w:pPr>
+        <w:spacing w:after="0" w:line="240" w:lineRule="auto"/>
+        <w:contextualSpacing/>
+        <w:rPr>
+          <w:rFonts w:ascii="Aptos" w:hAnsi="Aptos" w:cs="Times New Roman"/>
+          <w:b/>
+          <w:bCs/>
+          <w:sz w:val="28"/>
+          <w:szCs w:val="28"/>
+        </w:rPr>
+      </w:pPr>
+    </w:p>
+    <w:p>
+      <w:pPr>
+        <w:spacing w:after="0" w:line="240" w:lineRule="auto"/>
+        <w:contextualSpacing/>
+        <w:rPr>
+          <w:rFonts w:ascii="Aptos" w:hAnsi="Aptos" w:cs="Times New Roman"/>
+          <w:b/>
+          <w:bCs/>
+          <w:sz w:val="28"/>
+          <w:szCs w:val="28"/>
+        </w:rPr>
+      </w:pPr>
+    </w:p>
+    <w:p>
+      <w:pPr>
+        <w:spacing w:after="0" w:line="240" w:lineRule="auto"/>
+        <w:contextualSpacing/>
+        <w:rPr>
+          <w:rFonts w:ascii="Aptos" w:hAnsi="Aptos" w:cs="Times New Roman"/>
+          <w:b/>
+          <w:bCs/>
+          <w:sz w:val="28"/>
+          <w:szCs w:val="28"/>
+        </w:rPr>
+      </w:pPr>
+    </w:p>
+    <w:p>
+      <w:pPr>
+        <w:spacing w:after="0" w:line="240" w:lineRule="auto"/>
+        <w:contextualSpacing/>
+        <w:rPr>
+          <w:rFonts w:ascii="Aptos" w:hAnsi="Aptos" w:cs="Times New Roman"/>
+          <w:b/>
+          <w:bCs/>
+          <w:sz w:val="28"/>
+          <w:szCs w:val="28"/>
+        </w:rPr>
+      </w:pPr>
+    </w:p>
+    <w:p>
+      <w:pPr>
+        <w:spacing w:after="0" w:line="240" w:lineRule="auto"/>
+        <w:contextualSpacing/>
+        <w:rPr>
+          <w:rFonts w:ascii="Aptos" w:hAnsi="Aptos" w:cs="Times New Roman"/>
+          <w:b/>
+          <w:bCs/>
+          <w:sz w:val="28"/>
+          <w:szCs w:val="28"/>
+        </w:rPr>
+      </w:pPr>
+    </w:p>
+    <w:p>
+      <w:pPr>
+        <w:spacing w:after="0" w:line="240" w:lineRule="auto"/>
+        <w:contextualSpacing/>
+        <w:rPr>
+          <w:rFonts w:ascii="Aptos" w:hAnsi="Aptos" w:cs="Times New Roman"/>
+          <w:b/>
+          <w:bCs/>
+          <w:sz w:val="28"/>
+          <w:szCs w:val="28"/>
+        </w:rPr>
+      </w:pPr>
+    </w:p>
+    <w:p>
+      <w:pPr>
+        <w:spacing w:after="0" w:line="240" w:lineRule="auto"/>
+        <w:contextualSpacing/>
+        <w:rPr>
+          <w:rFonts w:ascii="Aptos" w:hAnsi="Aptos" w:cs="Times New Roman"/>
+          <w:b/>
+          <w:bCs/>
+          <w:sz w:val="28"/>
+          <w:szCs w:val="28"/>
+        </w:rPr>
+      </w:pPr>
+    </w:p>
+    <w:p>
+      <w:pPr>
+        <w:spacing w:after="0" w:line="240" w:lineRule="auto"/>
+        <w:contextualSpacing/>
+        <w:rPr>
+          <w:rFonts w:ascii="Aptos" w:hAnsi="Aptos" w:cs="Times New Roman"/>
+          <w:b/>
+          <w:bCs/>
+          <w:sz w:val="28"/>
+          <w:szCs w:val="28"/>
+        </w:rPr>
+      </w:pPr>
+    </w:p>
+    <w:p>
+      <w:pPr>
+        <w:spacing w:after="0" w:line="240" w:lineRule="auto"/>
+        <w:contextualSpacing/>
+        <w:rPr>
+          <w:rFonts w:ascii="Aptos" w:hAnsi="Aptos" w:cs="Times New Roman"/>
+          <w:b/>
+          <w:bCs/>
+          <w:sz w:val="28"/>
+          <w:szCs w:val="28"/>
+        </w:rPr>
+      </w:pPr>
+    </w:p>
+    <w:p>
+      <w:pPr>
+        <w:spacing w:after="0" w:line="240" w:lineRule="auto"/>
+        <w:contextualSpacing/>
+        <w:rPr>
+          <w:rFonts w:ascii="Aptos" w:hAnsi="Aptos" w:cs="Times New Roman"/>
+          <w:b/>
+          <w:bCs/>
+          <w:sz w:val="28"/>
+          <w:szCs w:val="28"/>
+        </w:rPr>
+      </w:pPr>
+    </w:p>
+    <w:p>
+      <w:pPr>
+        <w:spacing w:after="0" w:line="240" w:lineRule="auto"/>
+        <w:contextualSpacing/>
+        <w:rPr>
+          <w:rFonts w:ascii="Aptos" w:hAnsi="Aptos" w:cs="Times New Roman"/>
+          <w:b/>
+          <w:bCs/>
+          <w:sz w:val="28"/>
+          <w:szCs w:val="28"/>
+        </w:rPr>
+      </w:pPr>
+    </w:p>
+    <w:p>
+      <w:pPr>
+        <w:spacing w:after="0" w:line="240" w:lineRule="auto"/>
+        <w:contextualSpacing/>
+        <w:rPr>
+          <w:rFonts w:ascii="Aptos" w:hAnsi="Aptos" w:cs="Times New Roman"/>
+          <w:b/>
+          <w:bCs/>
+          <w:sz w:val="28"/>
+          <w:szCs w:val="28"/>
+        </w:rPr>
+      </w:pPr>
+      <w:r>
+        <w:rPr>
+          <w:rFonts w:ascii="Aptos" w:hAnsi="Aptos" w:cs="Times New Roman"/>
+          <w:b/>
+          <w:bCs/>
+          <w:sz w:val="28"/>
+          <w:szCs w:val="28"/>
         </w:rPr>
         <w:t>Objective 4:</w:t>
       </w:r>
       <w:r>
         <w:rPr>
-          <w:rFonts w:ascii="Times New Roman" w:hAnsi="Times New Roman" w:cs="Times New Roman"/>
-          <w:b/>
-          <w:bCs/>
-          <w:sz w:val="24"/>
-          <w:szCs w:val="24"/>
+          <w:rFonts w:ascii="Aptos" w:hAnsi="Aptos" w:cs="Times New Roman"/>
+          <w:b/>
+          <w:bCs/>
+          <w:sz w:val="28"/>
+          <w:szCs w:val="28"/>
         </w:rPr>
         <w:t xml:space="preserve"> </w:t>
       </w:r>
       <w:r>
         <w:rPr>
-          <w:rFonts w:ascii="Times New Roman" w:eastAsia="Times New Roman" w:hAnsi="Times New Roman" w:cs="Times New Roman"/>
-          <w:sz w:val="24"/>
-          <w:szCs w:val="24"/>
+          <w:rFonts w:ascii="Aptos" w:eastAsia="Times New Roman" w:hAnsi="Aptos" w:cs="Times New Roman"/>
+          <w:sz w:val="28"/>
+          <w:szCs w:val="28"/>
         </w:rPr>
         <w:t>Take different data types and print their values</w:t>
       </w:r>
@@ -1338,20 +1267,20 @@
         <w:spacing w:after="0" w:line="240" w:lineRule="auto"/>
         <w:contextualSpacing/>
         <w:rPr>
-          <w:rFonts w:ascii="Times New Roman" w:hAnsi="Times New Roman" w:cs="Times New Roman"/>
-          <w:b/>
-          <w:bCs/>
-          <w:sz w:val="24"/>
-          <w:szCs w:val="24"/>
-        </w:rPr>
-      </w:pPr>
-      <w:r>
-        <w:rPr>
-          <w:rFonts w:ascii="Times New Roman" w:hAnsi="Times New Roman" w:cs="Times New Roman"/>
-          <w:b/>
-          <w:bCs/>
-          <w:sz w:val="24"/>
-          <w:szCs w:val="24"/>
+          <w:rFonts w:ascii="Aptos" w:hAnsi="Aptos" w:cs="Times New Roman"/>
+          <w:b/>
+          <w:bCs/>
+          <w:sz w:val="28"/>
+          <w:szCs w:val="28"/>
+        </w:rPr>
+      </w:pPr>
+      <w:r>
+        <w:rPr>
+          <w:rFonts w:ascii="Aptos" w:hAnsi="Aptos" w:cs="Times New Roman"/>
+          <w:b/>
+          <w:bCs/>
+          <w:sz w:val="28"/>
+          <w:szCs w:val="28"/>
         </w:rPr>
         <w:t>Code:</w:t>
       </w:r>
@@ -1361,21 +1290,21 @@
         <w:spacing w:after="0" w:line="240" w:lineRule="auto"/>
         <w:contextualSpacing/>
         <w:rPr>
-          <w:rFonts w:ascii="Times New Roman" w:hAnsi="Times New Roman" w:cs="Times New Roman"/>
-          <w:b/>
-          <w:bCs/>
-          <w:sz w:val="24"/>
-          <w:szCs w:val="24"/>
-        </w:rPr>
-      </w:pPr>
-      <w:r>
-        <w:rPr>
-          <w:rFonts w:ascii="Times New Roman" w:hAnsi="Times New Roman" w:cs="Times New Roman"/>
+          <w:rFonts w:ascii="Aptos" w:hAnsi="Aptos" w:cs="Times New Roman"/>
+          <w:b/>
+          <w:bCs/>
+          <w:sz w:val="28"/>
+          <w:szCs w:val="28"/>
+        </w:rPr>
+      </w:pPr>
+      <w:r>
+        <w:rPr>
+          <w:rFonts w:ascii="Aptos" w:hAnsi="Aptos" w:cs="Times New Roman"/>
           <w:b/>
           <w:bCs/>
           <w:noProof/>
-          <w:sz w:val="24"/>
-          <w:szCs w:val="24"/>
+          <w:sz w:val="28"/>
+          <w:szCs w:val="28"/>
         </w:rPr>
         <w:drawing>
           <wp:inline distT="0" distB="0" distL="0" distR="0" wp14:anchorId="5FFE0F08" wp14:editId="30937C86">
@@ -1419,20 +1348,20 @@
         <w:spacing w:after="0" w:line="240" w:lineRule="auto"/>
         <w:contextualSpacing/>
         <w:rPr>
-          <w:rFonts w:ascii="Times New Roman" w:hAnsi="Times New Roman" w:cs="Times New Roman"/>
-          <w:b/>
-          <w:bCs/>
-          <w:sz w:val="24"/>
-          <w:szCs w:val="24"/>
-        </w:rPr>
-      </w:pPr>
-      <w:r>
-        <w:rPr>
-          <w:rFonts w:ascii="Times New Roman" w:hAnsi="Times New Roman" w:cs="Times New Roman"/>
-          <w:b/>
-          <w:bCs/>
-          <w:sz w:val="24"/>
-          <w:szCs w:val="24"/>
+          <w:rFonts w:ascii="Aptos" w:hAnsi="Aptos" w:cs="Times New Roman"/>
+          <w:b/>
+          <w:bCs/>
+          <w:sz w:val="28"/>
+          <w:szCs w:val="28"/>
+        </w:rPr>
+      </w:pPr>
+      <w:r>
+        <w:rPr>
+          <w:rFonts w:ascii="Aptos" w:hAnsi="Aptos" w:cs="Times New Roman"/>
+          <w:b/>
+          <w:bCs/>
+          <w:sz w:val="28"/>
+          <w:szCs w:val="28"/>
         </w:rPr>
         <w:t>Output:</w:t>
       </w:r>
@@ -1442,21 +1371,21 @@
         <w:spacing w:after="0" w:line="240" w:lineRule="auto"/>
         <w:contextualSpacing/>
         <w:rPr>
-          <w:rFonts w:ascii="Times New Roman" w:hAnsi="Times New Roman" w:cs="Times New Roman"/>
-          <w:b/>
-          <w:bCs/>
-          <w:sz w:val="24"/>
-          <w:szCs w:val="24"/>
-        </w:rPr>
-      </w:pPr>
-      <w:r>
-        <w:rPr>
-          <w:rFonts w:ascii="Times New Roman" w:hAnsi="Times New Roman" w:cs="Times New Roman"/>
+          <w:rFonts w:ascii="Aptos" w:hAnsi="Aptos" w:cs="Times New Roman"/>
+          <w:b/>
+          <w:bCs/>
+          <w:sz w:val="28"/>
+          <w:szCs w:val="28"/>
+        </w:rPr>
+      </w:pPr>
+      <w:r>
+        <w:rPr>
+          <w:rFonts w:ascii="Aptos" w:hAnsi="Aptos" w:cs="Times New Roman"/>
           <w:b/>
           <w:bCs/>
           <w:noProof/>
-          <w:sz w:val="24"/>
-          <w:szCs w:val="24"/>
+          <w:sz w:val="28"/>
+          <w:szCs w:val="28"/>
         </w:rPr>
         <w:drawing>
           <wp:inline distT="0" distB="0" distL="0" distR="0" wp14:anchorId="749ED0AF" wp14:editId="2D336E1F">
@@ -1500,51 +1429,208 @@
         <w:spacing w:after="0" w:line="240" w:lineRule="auto"/>
         <w:contextualSpacing/>
         <w:rPr>
-          <w:rFonts w:ascii="Times New Roman" w:hAnsi="Times New Roman" w:cs="Times New Roman"/>
-          <w:b/>
-          <w:bCs/>
-          <w:sz w:val="24"/>
-          <w:szCs w:val="24"/>
-        </w:rPr>
-      </w:pPr>
-    </w:p>
-    <w:p>
-      <w:pPr>
-        <w:spacing w:after="0" w:line="240" w:lineRule="auto"/>
-        <w:contextualSpacing/>
-        <w:rPr>
-          <w:rFonts w:ascii="Times New Roman" w:hAnsi="Times New Roman" w:cs="Times New Roman"/>
-          <w:b/>
-          <w:bCs/>
-          <w:sz w:val="24"/>
-          <w:szCs w:val="24"/>
-        </w:rPr>
-      </w:pPr>
-      <w:r>
-        <w:rPr>
-          <w:rFonts w:ascii="Times New Roman" w:hAnsi="Times New Roman" w:cs="Times New Roman"/>
-          <w:b/>
-          <w:bCs/>
-          <w:sz w:val="24"/>
-          <w:szCs w:val="24"/>
-        </w:rPr>
+          <w:rFonts w:ascii="Aptos" w:hAnsi="Aptos" w:cs="Times New Roman"/>
+          <w:b/>
+          <w:bCs/>
+          <w:sz w:val="28"/>
+          <w:szCs w:val="28"/>
+        </w:rPr>
+      </w:pPr>
+    </w:p>
+    <w:p>
+      <w:pPr>
+        <w:spacing w:after="0" w:line="240" w:lineRule="auto"/>
+        <w:contextualSpacing/>
+        <w:rPr>
+          <w:rFonts w:ascii="Aptos" w:hAnsi="Aptos" w:cs="Times New Roman"/>
+          <w:b/>
+          <w:bCs/>
+          <w:sz w:val="28"/>
+          <w:szCs w:val="28"/>
+        </w:rPr>
+      </w:pPr>
+    </w:p>
+    <w:p>
+      <w:pPr>
+        <w:spacing w:after="0" w:line="240" w:lineRule="auto"/>
+        <w:contextualSpacing/>
+        <w:rPr>
+          <w:rFonts w:ascii="Aptos" w:hAnsi="Aptos" w:cs="Times New Roman"/>
+          <w:b/>
+          <w:bCs/>
+          <w:sz w:val="28"/>
+          <w:szCs w:val="28"/>
+        </w:rPr>
+      </w:pPr>
+    </w:p>
+    <w:p>
+      <w:pPr>
+        <w:spacing w:after="0" w:line="240" w:lineRule="auto"/>
+        <w:contextualSpacing/>
+        <w:rPr>
+          <w:rFonts w:ascii="Aptos" w:hAnsi="Aptos" w:cs="Times New Roman"/>
+          <w:b/>
+          <w:bCs/>
+          <w:sz w:val="28"/>
+          <w:szCs w:val="28"/>
+        </w:rPr>
+      </w:pPr>
+    </w:p>
+    <w:p>
+      <w:pPr>
+        <w:spacing w:after="0" w:line="240" w:lineRule="auto"/>
+        <w:contextualSpacing/>
+        <w:rPr>
+          <w:rFonts w:ascii="Aptos" w:hAnsi="Aptos" w:cs="Times New Roman"/>
+          <w:b/>
+          <w:bCs/>
+          <w:sz w:val="28"/>
+          <w:szCs w:val="28"/>
+        </w:rPr>
+      </w:pPr>
+    </w:p>
+    <w:p>
+      <w:pPr>
+        <w:spacing w:after="0" w:line="240" w:lineRule="auto"/>
+        <w:contextualSpacing/>
+        <w:rPr>
+          <w:rFonts w:ascii="Aptos" w:hAnsi="Aptos" w:cs="Times New Roman"/>
+          <w:b/>
+          <w:bCs/>
+          <w:sz w:val="28"/>
+          <w:szCs w:val="28"/>
+        </w:rPr>
+      </w:pPr>
+    </w:p>
+    <w:p>
+      <w:pPr>
+        <w:spacing w:after="0" w:line="240" w:lineRule="auto"/>
+        <w:contextualSpacing/>
+        <w:rPr>
+          <w:rFonts w:ascii="Aptos" w:hAnsi="Aptos" w:cs="Times New Roman"/>
+          <w:b/>
+          <w:bCs/>
+          <w:sz w:val="28"/>
+          <w:szCs w:val="28"/>
+        </w:rPr>
+      </w:pPr>
+    </w:p>
+    <w:p>
+      <w:pPr>
+        <w:spacing w:after="0" w:line="240" w:lineRule="auto"/>
+        <w:contextualSpacing/>
+        <w:rPr>
+          <w:rFonts w:ascii="Aptos" w:hAnsi="Aptos" w:cs="Times New Roman"/>
+          <w:b/>
+          <w:bCs/>
+          <w:sz w:val="28"/>
+          <w:szCs w:val="28"/>
+        </w:rPr>
+      </w:pPr>
+    </w:p>
+    <w:p>
+      <w:pPr>
+        <w:spacing w:after="0" w:line="240" w:lineRule="auto"/>
+        <w:contextualSpacing/>
+        <w:rPr>
+          <w:rFonts w:ascii="Aptos" w:hAnsi="Aptos" w:cs="Times New Roman"/>
+          <w:b/>
+          <w:bCs/>
+          <w:sz w:val="28"/>
+          <w:szCs w:val="28"/>
+        </w:rPr>
+      </w:pPr>
+    </w:p>
+    <w:p>
+      <w:pPr>
+        <w:spacing w:after="0" w:line="240" w:lineRule="auto"/>
+        <w:contextualSpacing/>
+        <w:rPr>
+          <w:rFonts w:ascii="Aptos" w:hAnsi="Aptos" w:cs="Times New Roman"/>
+          <w:b/>
+          <w:bCs/>
+          <w:sz w:val="28"/>
+          <w:szCs w:val="28"/>
+        </w:rPr>
+      </w:pPr>
+    </w:p>
+    <w:p>
+      <w:pPr>
+        <w:spacing w:after="0" w:line="240" w:lineRule="auto"/>
+        <w:contextualSpacing/>
+        <w:rPr>
+          <w:rFonts w:ascii="Aptos" w:hAnsi="Aptos" w:cs="Times New Roman"/>
+          <w:b/>
+          <w:bCs/>
+          <w:sz w:val="28"/>
+          <w:szCs w:val="28"/>
+        </w:rPr>
+      </w:pPr>
+    </w:p>
+    <w:p>
+      <w:pPr>
+        <w:spacing w:after="0" w:line="240" w:lineRule="auto"/>
+        <w:contextualSpacing/>
+        <w:rPr>
+          <w:rFonts w:ascii="Aptos" w:hAnsi="Aptos" w:cs="Times New Roman"/>
+          <w:b/>
+          <w:bCs/>
+          <w:sz w:val="28"/>
+          <w:szCs w:val="28"/>
+        </w:rPr>
+      </w:pPr>
+    </w:p>
+    <w:p>
+      <w:pPr>
+        <w:spacing w:after="0" w:line="240" w:lineRule="auto"/>
+        <w:contextualSpacing/>
+        <w:rPr>
+          <w:rFonts w:ascii="Aptos" w:hAnsi="Aptos" w:cs="Times New Roman"/>
+          <w:b/>
+          <w:bCs/>
+          <w:sz w:val="28"/>
+          <w:szCs w:val="28"/>
+        </w:rPr>
+      </w:pPr>
+    </w:p>
+    <w:p>
+      <w:pPr>
+        <w:spacing w:after="0" w:line="240" w:lineRule="auto"/>
+        <w:contextualSpacing/>
+        <w:rPr>
+          <w:rFonts w:ascii="Aptos" w:hAnsi="Aptos" w:cs="Times New Roman"/>
+          <w:b/>
+          <w:bCs/>
+          <w:sz w:val="28"/>
+          <w:szCs w:val="28"/>
+        </w:rPr>
+      </w:pPr>
+      <w:r>
+        <w:rPr>
+          <w:rFonts w:ascii="Aptos" w:hAnsi="Aptos" w:cs="Times New Roman"/>
+          <w:b/>
+          <w:bCs/>
+          <w:sz w:val="28"/>
+          <w:szCs w:val="28"/>
+        </w:rPr>
+        <w:lastRenderedPageBreak/>
         <w:t>Objective 5:</w:t>
       </w:r>
       <w:r>
         <w:rPr>
-          <w:rFonts w:ascii="Times New Roman" w:eastAsia="Times New Roman" w:hAnsi="Times New Roman" w:cs="Times New Roman"/>
-          <w:b/>
-          <w:bCs/>
-          <w:sz w:val="27"/>
-          <w:szCs w:val="27"/>
+          <w:rFonts w:ascii="Aptos" w:eastAsia="Times New Roman" w:hAnsi="Aptos" w:cs="Times New Roman"/>
+          <w:b/>
+          <w:bCs/>
+          <w:sz w:val="28"/>
+          <w:szCs w:val="28"/>
         </w:rPr>
         <w:t xml:space="preserve"> </w:t>
       </w:r>
       <w:r>
         <w:rPr>
-          <w:rFonts w:ascii="Times New Roman" w:eastAsia="Times New Roman" w:hAnsi="Times New Roman" w:cs="Times New Roman"/>
-          <w:sz w:val="24"/>
-          <w:szCs w:val="24"/>
+          <w:rFonts w:ascii="Aptos" w:eastAsia="Times New Roman" w:hAnsi="Aptos" w:cs="Times New Roman"/>
+          <w:sz w:val="28"/>
+          <w:szCs w:val="28"/>
         </w:rPr>
         <w:t>Perform arithmetic operations on two integers</w:t>
       </w:r>
@@ -1554,20 +1640,20 @@
         <w:spacing w:after="0" w:line="240" w:lineRule="auto"/>
         <w:contextualSpacing/>
         <w:rPr>
-          <w:rFonts w:ascii="Times New Roman" w:hAnsi="Times New Roman" w:cs="Times New Roman"/>
-          <w:b/>
-          <w:bCs/>
-          <w:sz w:val="24"/>
-          <w:szCs w:val="24"/>
-        </w:rPr>
-      </w:pPr>
-      <w:r>
-        <w:rPr>
-          <w:rFonts w:ascii="Times New Roman" w:hAnsi="Times New Roman" w:cs="Times New Roman"/>
-          <w:b/>
-          <w:bCs/>
-          <w:sz w:val="24"/>
-          <w:szCs w:val="24"/>
+          <w:rFonts w:ascii="Aptos" w:hAnsi="Aptos" w:cs="Times New Roman"/>
+          <w:b/>
+          <w:bCs/>
+          <w:sz w:val="28"/>
+          <w:szCs w:val="28"/>
+        </w:rPr>
+      </w:pPr>
+      <w:r>
+        <w:rPr>
+          <w:rFonts w:ascii="Aptos" w:hAnsi="Aptos" w:cs="Times New Roman"/>
+          <w:b/>
+          <w:bCs/>
+          <w:sz w:val="28"/>
+          <w:szCs w:val="28"/>
         </w:rPr>
         <w:t>Code:</w:t>
       </w:r>
@@ -1577,21 +1663,21 @@
         <w:spacing w:after="0" w:line="240" w:lineRule="auto"/>
         <w:contextualSpacing/>
         <w:rPr>
-          <w:rFonts w:ascii="Times New Roman" w:hAnsi="Times New Roman" w:cs="Times New Roman"/>
-          <w:b/>
-          <w:bCs/>
-          <w:sz w:val="24"/>
-          <w:szCs w:val="24"/>
-        </w:rPr>
-      </w:pPr>
-      <w:r>
-        <w:rPr>
-          <w:rFonts w:ascii="Times New Roman" w:hAnsi="Times New Roman" w:cs="Times New Roman"/>
+          <w:rFonts w:ascii="Aptos" w:hAnsi="Aptos" w:cs="Times New Roman"/>
+          <w:b/>
+          <w:bCs/>
+          <w:sz w:val="28"/>
+          <w:szCs w:val="28"/>
+        </w:rPr>
+      </w:pPr>
+      <w:r>
+        <w:rPr>
+          <w:rFonts w:ascii="Aptos" w:hAnsi="Aptos" w:cs="Times New Roman"/>
           <w:b/>
           <w:bCs/>
           <w:noProof/>
-          <w:sz w:val="24"/>
-          <w:szCs w:val="24"/>
+          <w:sz w:val="28"/>
+          <w:szCs w:val="28"/>
         </w:rPr>
         <w:drawing>
           <wp:inline distT="0" distB="0" distL="0" distR="0" wp14:anchorId="31162E0A" wp14:editId="3AF11611">
@@ -1635,43 +1721,43 @@
         <w:spacing w:after="0" w:line="240" w:lineRule="auto"/>
         <w:contextualSpacing/>
         <w:rPr>
-          <w:rFonts w:ascii="Times New Roman" w:hAnsi="Times New Roman" w:cs="Times New Roman"/>
-          <w:b/>
-          <w:bCs/>
-          <w:sz w:val="24"/>
-          <w:szCs w:val="24"/>
-        </w:rPr>
-      </w:pPr>
-      <w:r>
-        <w:rPr>
-          <w:rFonts w:ascii="Times New Roman" w:hAnsi="Times New Roman" w:cs="Times New Roman"/>
-          <w:b/>
-          <w:bCs/>
-          <w:sz w:val="24"/>
-          <w:szCs w:val="24"/>
-        </w:rPr>
-        <w:lastRenderedPageBreak/>
+          <w:rFonts w:ascii="Aptos" w:hAnsi="Aptos" w:cs="Times New Roman"/>
+          <w:b/>
+          <w:bCs/>
+          <w:sz w:val="28"/>
+          <w:szCs w:val="28"/>
+        </w:rPr>
+      </w:pPr>
+      <w:r>
+        <w:rPr>
+          <w:rFonts w:ascii="Aptos" w:hAnsi="Aptos" w:cs="Times New Roman"/>
+          <w:b/>
+          <w:bCs/>
+          <w:sz w:val="28"/>
+          <w:szCs w:val="28"/>
+        </w:rPr>
         <w:t>Output:</w:t>
       </w:r>
       <w:r>
         <w:rPr>
+          <w:rFonts w:ascii="Aptos" w:hAnsi="Aptos"/>
           <w:b/>
           <w:bCs/>
           <w:noProof/>
-          <w:sz w:val="24"/>
-          <w:szCs w:val="24"/>
+          <w:sz w:val="28"/>
+          <w:szCs w:val="28"/>
           <w14:ligatures w14:val="standardContextual"/>
         </w:rPr>
         <w:t xml:space="preserve"> </w:t>
       </w:r>
       <w:r>
         <w:rPr>
-          <w:rFonts w:ascii="Times New Roman" w:hAnsi="Times New Roman" w:cs="Times New Roman"/>
+          <w:rFonts w:ascii="Aptos" w:hAnsi="Aptos" w:cs="Times New Roman"/>
           <w:b/>
           <w:bCs/>
           <w:noProof/>
-          <w:sz w:val="24"/>
-          <w:szCs w:val="24"/>
+          <w:sz w:val="28"/>
+          <w:szCs w:val="28"/>
         </w:rPr>
         <w:drawing>
           <wp:inline distT="0" distB="0" distL="0" distR="0" wp14:anchorId="2A12D8A7" wp14:editId="736AFE6F">
@@ -1715,103 +1801,103 @@
         <w:spacing w:after="0" w:line="240" w:lineRule="auto"/>
         <w:contextualSpacing/>
         <w:rPr>
-          <w:rFonts w:ascii="Times New Roman" w:hAnsi="Times New Roman" w:cs="Times New Roman"/>
-          <w:b/>
-          <w:bCs/>
-          <w:sz w:val="24"/>
-          <w:szCs w:val="24"/>
-        </w:rPr>
-      </w:pPr>
-    </w:p>
-    <w:p>
-      <w:pPr>
-        <w:spacing w:after="0" w:line="240" w:lineRule="auto"/>
-        <w:contextualSpacing/>
-        <w:rPr>
-          <w:rFonts w:ascii="Times New Roman" w:hAnsi="Times New Roman" w:cs="Times New Roman"/>
-          <w:b/>
-          <w:bCs/>
-          <w:sz w:val="24"/>
-          <w:szCs w:val="24"/>
-        </w:rPr>
-      </w:pPr>
-    </w:p>
-    <w:p>
-      <w:pPr>
-        <w:spacing w:after="0" w:line="240" w:lineRule="auto"/>
-        <w:contextualSpacing/>
-        <w:rPr>
-          <w:rFonts w:ascii="Times New Roman" w:hAnsi="Times New Roman" w:cs="Times New Roman"/>
-          <w:b/>
-          <w:bCs/>
-          <w:sz w:val="24"/>
-          <w:szCs w:val="24"/>
-        </w:rPr>
-      </w:pPr>
-    </w:p>
-    <w:p>
-      <w:pPr>
-        <w:spacing w:after="0" w:line="240" w:lineRule="auto"/>
-        <w:contextualSpacing/>
-        <w:rPr>
-          <w:rFonts w:ascii="Times New Roman" w:hAnsi="Times New Roman" w:cs="Times New Roman"/>
-          <w:b/>
-          <w:bCs/>
-          <w:sz w:val="24"/>
-          <w:szCs w:val="24"/>
-        </w:rPr>
-      </w:pPr>
-    </w:p>
-    <w:p>
-      <w:pPr>
-        <w:spacing w:after="0" w:line="240" w:lineRule="auto"/>
-        <w:contextualSpacing/>
-        <w:rPr>
-          <w:rFonts w:ascii="Times New Roman" w:hAnsi="Times New Roman" w:cs="Times New Roman"/>
-          <w:b/>
-          <w:bCs/>
-          <w:sz w:val="24"/>
-          <w:szCs w:val="24"/>
-        </w:rPr>
-      </w:pPr>
-    </w:p>
-    <w:p>
-      <w:pPr>
-        <w:spacing w:after="0" w:line="240" w:lineRule="auto"/>
-        <w:contextualSpacing/>
-        <w:rPr>
-          <w:rFonts w:ascii="Times New Roman" w:hAnsi="Times New Roman" w:cs="Times New Roman"/>
-          <w:b/>
-          <w:bCs/>
-          <w:sz w:val="24"/>
-          <w:szCs w:val="24"/>
-        </w:rPr>
-      </w:pPr>
-      <w:r>
-        <w:rPr>
-          <w:rFonts w:ascii="Times New Roman" w:hAnsi="Times New Roman" w:cs="Times New Roman"/>
-          <w:b/>
-          <w:bCs/>
-          <w:sz w:val="24"/>
-          <w:szCs w:val="24"/>
+          <w:rFonts w:ascii="Aptos" w:hAnsi="Aptos" w:cs="Times New Roman"/>
+          <w:b/>
+          <w:bCs/>
+          <w:sz w:val="28"/>
+          <w:szCs w:val="28"/>
+        </w:rPr>
+      </w:pPr>
+    </w:p>
+    <w:p>
+      <w:pPr>
+        <w:spacing w:after="0" w:line="240" w:lineRule="auto"/>
+        <w:contextualSpacing/>
+        <w:rPr>
+          <w:rFonts w:ascii="Aptos" w:hAnsi="Aptos" w:cs="Times New Roman"/>
+          <w:b/>
+          <w:bCs/>
+          <w:sz w:val="28"/>
+          <w:szCs w:val="28"/>
+        </w:rPr>
+      </w:pPr>
+    </w:p>
+    <w:p>
+      <w:pPr>
+        <w:spacing w:after="0" w:line="240" w:lineRule="auto"/>
+        <w:contextualSpacing/>
+        <w:rPr>
+          <w:rFonts w:ascii="Aptos" w:hAnsi="Aptos" w:cs="Times New Roman"/>
+          <w:b/>
+          <w:bCs/>
+          <w:sz w:val="28"/>
+          <w:szCs w:val="28"/>
+        </w:rPr>
+      </w:pPr>
+    </w:p>
+    <w:p>
+      <w:pPr>
+        <w:spacing w:after="0" w:line="240" w:lineRule="auto"/>
+        <w:contextualSpacing/>
+        <w:rPr>
+          <w:rFonts w:ascii="Aptos" w:hAnsi="Aptos" w:cs="Times New Roman"/>
+          <w:b/>
+          <w:bCs/>
+          <w:sz w:val="28"/>
+          <w:szCs w:val="28"/>
+        </w:rPr>
+      </w:pPr>
+    </w:p>
+    <w:p>
+      <w:pPr>
+        <w:spacing w:after="0" w:line="240" w:lineRule="auto"/>
+        <w:contextualSpacing/>
+        <w:rPr>
+          <w:rFonts w:ascii="Aptos" w:hAnsi="Aptos" w:cs="Times New Roman"/>
+          <w:b/>
+          <w:bCs/>
+          <w:sz w:val="28"/>
+          <w:szCs w:val="28"/>
+        </w:rPr>
+      </w:pPr>
+    </w:p>
+    <w:p>
+      <w:pPr>
+        <w:spacing w:after="0" w:line="240" w:lineRule="auto"/>
+        <w:contextualSpacing/>
+        <w:rPr>
+          <w:rFonts w:ascii="Aptos" w:hAnsi="Aptos" w:cs="Times New Roman"/>
+          <w:b/>
+          <w:bCs/>
+          <w:sz w:val="28"/>
+          <w:szCs w:val="28"/>
+        </w:rPr>
+      </w:pPr>
+      <w:r>
+        <w:rPr>
+          <w:rFonts w:ascii="Aptos" w:hAnsi="Aptos" w:cs="Times New Roman"/>
+          <w:b/>
+          <w:bCs/>
+          <w:sz w:val="28"/>
+          <w:szCs w:val="28"/>
         </w:rPr>
         <w:t>Objective 6:</w:t>
       </w:r>
       <w:r>
         <w:rPr>
-          <w:rFonts w:ascii="Times New Roman" w:hAnsi="Times New Roman" w:cs="Times New Roman"/>
-          <w:b/>
-          <w:bCs/>
-          <w:sz w:val="24"/>
-          <w:szCs w:val="24"/>
+          <w:rFonts w:ascii="Aptos" w:hAnsi="Aptos" w:cs="Times New Roman"/>
+          <w:b/>
+          <w:bCs/>
+          <w:sz w:val="28"/>
+          <w:szCs w:val="28"/>
         </w:rPr>
         <w:t xml:space="preserve"> </w:t>
       </w:r>
       <w:r>
         <w:rPr>
-          <w:rFonts w:ascii="Times New Roman" w:eastAsia="Times New Roman" w:hAnsi="Times New Roman" w:cs="Times New Roman"/>
-          <w:sz w:val="24"/>
-          <w:szCs w:val="24"/>
+          <w:rFonts w:ascii="Aptos" w:eastAsia="Times New Roman" w:hAnsi="Aptos" w:cs="Times New Roman"/>
+          <w:sz w:val="28"/>
+          <w:szCs w:val="28"/>
         </w:rPr>
         <w:t>Length of hypotenuse using Pythagoras theorem</w:t>
       </w:r>
@@ -1821,20 +1907,20 @@
         <w:spacing w:after="0" w:line="240" w:lineRule="auto"/>
         <w:contextualSpacing/>
         <w:rPr>
-          <w:rFonts w:ascii="Times New Roman" w:hAnsi="Times New Roman" w:cs="Times New Roman"/>
-          <w:b/>
-          <w:bCs/>
-          <w:sz w:val="24"/>
-          <w:szCs w:val="24"/>
-        </w:rPr>
-      </w:pPr>
-      <w:r>
-        <w:rPr>
-          <w:rFonts w:ascii="Times New Roman" w:hAnsi="Times New Roman" w:cs="Times New Roman"/>
-          <w:b/>
-          <w:bCs/>
-          <w:sz w:val="24"/>
-          <w:szCs w:val="24"/>
+          <w:rFonts w:ascii="Aptos" w:hAnsi="Aptos" w:cs="Times New Roman"/>
+          <w:b/>
+          <w:bCs/>
+          <w:sz w:val="28"/>
+          <w:szCs w:val="28"/>
+        </w:rPr>
+      </w:pPr>
+      <w:r>
+        <w:rPr>
+          <w:rFonts w:ascii="Aptos" w:hAnsi="Aptos" w:cs="Times New Roman"/>
+          <w:b/>
+          <w:bCs/>
+          <w:sz w:val="28"/>
+          <w:szCs w:val="28"/>
         </w:rPr>
         <w:t>Code:</w:t>
       </w:r>
@@ -1844,21 +1930,21 @@
         <w:spacing w:after="0" w:line="240" w:lineRule="auto"/>
         <w:contextualSpacing/>
         <w:rPr>
-          <w:rFonts w:ascii="Times New Roman" w:hAnsi="Times New Roman" w:cs="Times New Roman"/>
-          <w:b/>
-          <w:bCs/>
-          <w:sz w:val="24"/>
-          <w:szCs w:val="24"/>
-        </w:rPr>
-      </w:pPr>
-      <w:r>
-        <w:rPr>
-          <w:rFonts w:ascii="Times New Roman" w:hAnsi="Times New Roman" w:cs="Times New Roman"/>
+          <w:rFonts w:ascii="Aptos" w:hAnsi="Aptos" w:cs="Times New Roman"/>
+          <w:b/>
+          <w:bCs/>
+          <w:sz w:val="28"/>
+          <w:szCs w:val="28"/>
+        </w:rPr>
+      </w:pPr>
+      <w:r>
+        <w:rPr>
+          <w:rFonts w:ascii="Aptos" w:hAnsi="Aptos" w:cs="Times New Roman"/>
           <w:b/>
           <w:bCs/>
           <w:noProof/>
-          <w:sz w:val="24"/>
-          <w:szCs w:val="24"/>
+          <w:sz w:val="28"/>
+          <w:szCs w:val="28"/>
         </w:rPr>
         <w:drawing>
           <wp:inline distT="0" distB="0" distL="0" distR="0" wp14:anchorId="79B306D5" wp14:editId="641A2079">
@@ -1902,42 +1988,43 @@
         <w:spacing w:after="0" w:line="240" w:lineRule="auto"/>
         <w:contextualSpacing/>
         <w:rPr>
-          <w:rFonts w:ascii="Times New Roman" w:hAnsi="Times New Roman" w:cs="Times New Roman"/>
-          <w:b/>
-          <w:bCs/>
-          <w:sz w:val="24"/>
-          <w:szCs w:val="24"/>
-        </w:rPr>
-      </w:pPr>
-      <w:r>
-        <w:rPr>
-          <w:rFonts w:ascii="Times New Roman" w:hAnsi="Times New Roman" w:cs="Times New Roman"/>
-          <w:b/>
-          <w:bCs/>
-          <w:sz w:val="24"/>
-          <w:szCs w:val="24"/>
+          <w:rFonts w:ascii="Aptos" w:hAnsi="Aptos" w:cs="Times New Roman"/>
+          <w:b/>
+          <w:bCs/>
+          <w:sz w:val="28"/>
+          <w:szCs w:val="28"/>
+        </w:rPr>
+      </w:pPr>
+      <w:r>
+        <w:rPr>
+          <w:rFonts w:ascii="Aptos" w:hAnsi="Aptos" w:cs="Times New Roman"/>
+          <w:b/>
+          <w:bCs/>
+          <w:sz w:val="28"/>
+          <w:szCs w:val="28"/>
         </w:rPr>
         <w:t>Output:</w:t>
       </w:r>
       <w:r>
         <w:rPr>
+          <w:rFonts w:ascii="Aptos" w:hAnsi="Aptos"/>
           <w:b/>
           <w:bCs/>
           <w:noProof/>
-          <w:sz w:val="24"/>
-          <w:szCs w:val="24"/>
+          <w:sz w:val="28"/>
+          <w:szCs w:val="28"/>
           <w14:ligatures w14:val="standardContextual"/>
         </w:rPr>
         <w:t xml:space="preserve"> </w:t>
       </w:r>
       <w:r>
         <w:rPr>
-          <w:rFonts w:ascii="Times New Roman" w:hAnsi="Times New Roman" w:cs="Times New Roman"/>
+          <w:rFonts w:ascii="Aptos" w:hAnsi="Aptos" w:cs="Times New Roman"/>
           <w:b/>
           <w:bCs/>
           <w:noProof/>
-          <w:sz w:val="24"/>
-          <w:szCs w:val="24"/>
+          <w:sz w:val="28"/>
+          <w:szCs w:val="28"/>
         </w:rPr>
         <w:drawing>
           <wp:inline distT="0" distB="0" distL="0" distR="0" wp14:anchorId="013C85D3" wp14:editId="3BD1CC14">
@@ -1981,71 +2068,124 @@
         <w:spacing w:after="0" w:line="240" w:lineRule="auto"/>
         <w:contextualSpacing/>
         <w:rPr>
-          <w:rFonts w:ascii="Times New Roman" w:hAnsi="Times New Roman" w:cs="Times New Roman"/>
-          <w:b/>
-          <w:bCs/>
-          <w:sz w:val="24"/>
-          <w:szCs w:val="24"/>
-        </w:rPr>
-      </w:pPr>
-    </w:p>
-    <w:p>
-      <w:pPr>
-        <w:spacing w:after="0" w:line="240" w:lineRule="auto"/>
-        <w:contextualSpacing/>
-        <w:rPr>
-          <w:rFonts w:ascii="Times New Roman" w:hAnsi="Times New Roman" w:cs="Times New Roman"/>
-          <w:b/>
-          <w:bCs/>
-          <w:sz w:val="24"/>
-          <w:szCs w:val="24"/>
-        </w:rPr>
-      </w:pPr>
-      <w:r>
-        <w:rPr>
-          <w:rFonts w:ascii="Times New Roman" w:hAnsi="Times New Roman" w:cs="Times New Roman"/>
-          <w:b/>
-          <w:bCs/>
-          <w:sz w:val="24"/>
-          <w:szCs w:val="24"/>
-        </w:rPr>
+          <w:rFonts w:ascii="Aptos" w:hAnsi="Aptos" w:cs="Times New Roman"/>
+          <w:b/>
+          <w:bCs/>
+          <w:sz w:val="28"/>
+          <w:szCs w:val="28"/>
+        </w:rPr>
+      </w:pPr>
+    </w:p>
+    <w:p>
+      <w:pPr>
+        <w:spacing w:after="0" w:line="240" w:lineRule="auto"/>
+        <w:contextualSpacing/>
+        <w:rPr>
+          <w:rFonts w:ascii="Aptos" w:hAnsi="Aptos" w:cs="Times New Roman"/>
+          <w:b/>
+          <w:bCs/>
+          <w:sz w:val="28"/>
+          <w:szCs w:val="28"/>
+        </w:rPr>
+      </w:pPr>
+    </w:p>
+    <w:p>
+      <w:pPr>
+        <w:spacing w:after="0" w:line="240" w:lineRule="auto"/>
+        <w:contextualSpacing/>
+        <w:rPr>
+          <w:rFonts w:ascii="Aptos" w:hAnsi="Aptos" w:cs="Times New Roman"/>
+          <w:b/>
+          <w:bCs/>
+          <w:sz w:val="28"/>
+          <w:szCs w:val="28"/>
+        </w:rPr>
+      </w:pPr>
+    </w:p>
+    <w:p>
+      <w:pPr>
+        <w:spacing w:after="0" w:line="240" w:lineRule="auto"/>
+        <w:contextualSpacing/>
+        <w:rPr>
+          <w:rFonts w:ascii="Aptos" w:hAnsi="Aptos" w:cs="Times New Roman"/>
+          <w:b/>
+          <w:bCs/>
+          <w:sz w:val="28"/>
+          <w:szCs w:val="28"/>
+        </w:rPr>
+      </w:pPr>
+    </w:p>
+    <w:p>
+      <w:pPr>
+        <w:spacing w:after="0" w:line="240" w:lineRule="auto"/>
+        <w:contextualSpacing/>
+        <w:rPr>
+          <w:rFonts w:ascii="Aptos" w:hAnsi="Aptos" w:cs="Times New Roman"/>
+          <w:b/>
+          <w:bCs/>
+          <w:sz w:val="28"/>
+          <w:szCs w:val="28"/>
+        </w:rPr>
+      </w:pPr>
+    </w:p>
+    <w:p>
+      <w:pPr>
+        <w:spacing w:after="0" w:line="240" w:lineRule="auto"/>
+        <w:contextualSpacing/>
+        <w:rPr>
+          <w:rFonts w:ascii="Aptos" w:hAnsi="Aptos" w:cs="Times New Roman"/>
+          <w:b/>
+          <w:bCs/>
+          <w:sz w:val="28"/>
+          <w:szCs w:val="28"/>
+        </w:rPr>
+      </w:pPr>
+      <w:r>
+        <w:rPr>
+          <w:rFonts w:ascii="Aptos" w:hAnsi="Aptos" w:cs="Times New Roman"/>
+          <w:b/>
+          <w:bCs/>
+          <w:sz w:val="28"/>
+          <w:szCs w:val="28"/>
+        </w:rPr>
+        <w:lastRenderedPageBreak/>
         <w:t xml:space="preserve">Objective </w:t>
       </w:r>
       <w:r>
         <w:rPr>
-          <w:rFonts w:ascii="Times New Roman" w:hAnsi="Times New Roman" w:cs="Times New Roman"/>
-          <w:b/>
-          <w:bCs/>
-          <w:sz w:val="24"/>
-          <w:szCs w:val="24"/>
+          <w:rFonts w:ascii="Aptos" w:hAnsi="Aptos" w:cs="Times New Roman"/>
+          <w:b/>
+          <w:bCs/>
+          <w:sz w:val="28"/>
+          <w:szCs w:val="28"/>
         </w:rPr>
         <w:t>7</w:t>
       </w:r>
       <w:r>
         <w:rPr>
-          <w:rFonts w:ascii="Times New Roman" w:hAnsi="Times New Roman" w:cs="Times New Roman"/>
-          <w:b/>
-          <w:bCs/>
-          <w:sz w:val="24"/>
-          <w:szCs w:val="24"/>
+          <w:rFonts w:ascii="Aptos" w:hAnsi="Aptos" w:cs="Times New Roman"/>
+          <w:b/>
+          <w:bCs/>
+          <w:sz w:val="28"/>
+          <w:szCs w:val="28"/>
         </w:rPr>
         <w:t>:</w:t>
       </w:r>
       <w:r>
         <w:rPr>
-          <w:rFonts w:ascii="Times New Roman" w:eastAsia="Times New Roman" w:hAnsi="Times New Roman" w:cs="Times New Roman"/>
-          <w:b/>
-          <w:bCs/>
-          <w:sz w:val="27"/>
-          <w:szCs w:val="27"/>
+          <w:rFonts w:ascii="Aptos" w:eastAsia="Times New Roman" w:hAnsi="Aptos" w:cs="Times New Roman"/>
+          <w:b/>
+          <w:bCs/>
+          <w:sz w:val="28"/>
+          <w:szCs w:val="28"/>
         </w:rPr>
         <w:t xml:space="preserve"> </w:t>
       </w:r>
       <w:r>
         <w:rPr>
-          <w:rFonts w:ascii="Times New Roman" w:eastAsia="Times New Roman" w:hAnsi="Times New Roman" w:cs="Times New Roman"/>
-          <w:sz w:val="24"/>
-          <w:szCs w:val="24"/>
+          <w:rFonts w:ascii="Aptos" w:eastAsia="Times New Roman" w:hAnsi="Aptos" w:cs="Times New Roman"/>
+          <w:sz w:val="28"/>
+          <w:szCs w:val="28"/>
         </w:rPr>
         <w:t>Program to find Simple Interest</w:t>
       </w:r>
@@ -2055,20 +2195,20 @@
         <w:spacing w:after="0" w:line="240" w:lineRule="auto"/>
         <w:contextualSpacing/>
         <w:rPr>
-          <w:rFonts w:ascii="Times New Roman" w:hAnsi="Times New Roman" w:cs="Times New Roman"/>
-          <w:b/>
-          <w:bCs/>
-          <w:sz w:val="24"/>
-          <w:szCs w:val="24"/>
-        </w:rPr>
-      </w:pPr>
-      <w:r>
-        <w:rPr>
-          <w:rFonts w:ascii="Times New Roman" w:hAnsi="Times New Roman" w:cs="Times New Roman"/>
-          <w:b/>
-          <w:bCs/>
-          <w:sz w:val="24"/>
-          <w:szCs w:val="24"/>
+          <w:rFonts w:ascii="Aptos" w:hAnsi="Aptos" w:cs="Times New Roman"/>
+          <w:b/>
+          <w:bCs/>
+          <w:sz w:val="28"/>
+          <w:szCs w:val="28"/>
+        </w:rPr>
+      </w:pPr>
+      <w:r>
+        <w:rPr>
+          <w:rFonts w:ascii="Aptos" w:hAnsi="Aptos" w:cs="Times New Roman"/>
+          <w:b/>
+          <w:bCs/>
+          <w:sz w:val="28"/>
+          <w:szCs w:val="28"/>
         </w:rPr>
         <w:t>Code:</w:t>
       </w:r>
@@ -2078,21 +2218,21 @@
         <w:spacing w:after="0" w:line="240" w:lineRule="auto"/>
         <w:contextualSpacing/>
         <w:rPr>
-          <w:rFonts w:ascii="Times New Roman" w:hAnsi="Times New Roman" w:cs="Times New Roman"/>
-          <w:b/>
-          <w:bCs/>
-          <w:sz w:val="24"/>
-          <w:szCs w:val="24"/>
-        </w:rPr>
-      </w:pPr>
-      <w:r>
-        <w:rPr>
-          <w:rFonts w:ascii="Times New Roman" w:hAnsi="Times New Roman" w:cs="Times New Roman"/>
+          <w:rFonts w:ascii="Aptos" w:hAnsi="Aptos" w:cs="Times New Roman"/>
+          <w:b/>
+          <w:bCs/>
+          <w:sz w:val="28"/>
+          <w:szCs w:val="28"/>
+        </w:rPr>
+      </w:pPr>
+      <w:r>
+        <w:rPr>
+          <w:rFonts w:ascii="Aptos" w:hAnsi="Aptos" w:cs="Times New Roman"/>
           <w:b/>
           <w:bCs/>
           <w:noProof/>
-          <w:sz w:val="24"/>
-          <w:szCs w:val="24"/>
+          <w:sz w:val="28"/>
+          <w:szCs w:val="28"/>
         </w:rPr>
         <w:drawing>
           <wp:inline distT="0" distB="0" distL="0" distR="0" wp14:anchorId="279E130D" wp14:editId="764DB2F6">
@@ -2136,20 +2276,20 @@
         <w:spacing w:after="0" w:line="240" w:lineRule="auto"/>
         <w:contextualSpacing/>
         <w:rPr>
-          <w:rFonts w:ascii="Times New Roman" w:hAnsi="Times New Roman" w:cs="Times New Roman"/>
-          <w:b/>
-          <w:bCs/>
-          <w:sz w:val="24"/>
-          <w:szCs w:val="24"/>
-        </w:rPr>
-      </w:pPr>
-      <w:r>
-        <w:rPr>
-          <w:rFonts w:ascii="Times New Roman" w:hAnsi="Times New Roman" w:cs="Times New Roman"/>
-          <w:b/>
-          <w:bCs/>
-          <w:sz w:val="24"/>
-          <w:szCs w:val="24"/>
+          <w:rFonts w:ascii="Aptos" w:hAnsi="Aptos" w:cs="Times New Roman"/>
+          <w:b/>
+          <w:bCs/>
+          <w:sz w:val="28"/>
+          <w:szCs w:val="28"/>
+        </w:rPr>
+      </w:pPr>
+      <w:r>
+        <w:rPr>
+          <w:rFonts w:ascii="Aptos" w:hAnsi="Aptos" w:cs="Times New Roman"/>
+          <w:b/>
+          <w:bCs/>
+          <w:sz w:val="28"/>
+          <w:szCs w:val="28"/>
         </w:rPr>
         <w:t>Output:</w:t>
       </w:r>
@@ -2159,21 +2299,21 @@
         <w:spacing w:after="0" w:line="240" w:lineRule="auto"/>
         <w:contextualSpacing/>
         <w:rPr>
-          <w:rFonts w:ascii="Times New Roman" w:hAnsi="Times New Roman" w:cs="Times New Roman"/>
-          <w:b/>
-          <w:bCs/>
-          <w:sz w:val="24"/>
-          <w:szCs w:val="24"/>
-        </w:rPr>
-      </w:pPr>
-      <w:r>
-        <w:rPr>
-          <w:rFonts w:ascii="Times New Roman" w:hAnsi="Times New Roman" w:cs="Times New Roman"/>
+          <w:rFonts w:ascii="Aptos" w:hAnsi="Aptos" w:cs="Times New Roman"/>
+          <w:b/>
+          <w:bCs/>
+          <w:sz w:val="28"/>
+          <w:szCs w:val="28"/>
+        </w:rPr>
+      </w:pPr>
+      <w:r>
+        <w:rPr>
+          <w:rFonts w:ascii="Aptos" w:hAnsi="Aptos" w:cs="Times New Roman"/>
           <w:b/>
           <w:bCs/>
           <w:noProof/>
-          <w:sz w:val="24"/>
-          <w:szCs w:val="24"/>
+          <w:sz w:val="28"/>
+          <w:szCs w:val="28"/>
         </w:rPr>
         <w:drawing>
           <wp:inline distT="0" distB="0" distL="0" distR="0" wp14:anchorId="636A9229" wp14:editId="7CE8C175">
@@ -2217,11 +2357,11 @@
         <w:spacing w:after="0" w:line="240" w:lineRule="auto"/>
         <w:contextualSpacing/>
         <w:rPr>
-          <w:rFonts w:ascii="Times New Roman" w:hAnsi="Times New Roman" w:cs="Times New Roman"/>
-          <w:b/>
-          <w:bCs/>
-          <w:sz w:val="24"/>
-          <w:szCs w:val="24"/>
+          <w:rFonts w:ascii="Aptos" w:hAnsi="Aptos" w:cs="Times New Roman"/>
+          <w:b/>
+          <w:bCs/>
+          <w:sz w:val="28"/>
+          <w:szCs w:val="28"/>
         </w:rPr>
       </w:pPr>
     </w:p>
@@ -2230,56 +2370,56 @@
         <w:spacing w:before="100" w:beforeAutospacing="1" w:after="100" w:afterAutospacing="1" w:line="240" w:lineRule="auto"/>
         <w:outlineLvl w:val="2"/>
         <w:rPr>
-          <w:rFonts w:ascii="Times New Roman" w:eastAsia="Times New Roman" w:hAnsi="Times New Roman" w:cs="Times New Roman"/>
-          <w:sz w:val="24"/>
-          <w:szCs w:val="24"/>
-        </w:rPr>
-      </w:pPr>
-      <w:r>
-        <w:rPr>
-          <w:rFonts w:ascii="Times New Roman" w:hAnsi="Times New Roman" w:cs="Times New Roman"/>
-          <w:b/>
-          <w:bCs/>
-          <w:sz w:val="24"/>
-          <w:szCs w:val="24"/>
+          <w:rFonts w:ascii="Aptos" w:eastAsia="Times New Roman" w:hAnsi="Aptos" w:cs="Times New Roman"/>
+          <w:sz w:val="28"/>
+          <w:szCs w:val="28"/>
+        </w:rPr>
+      </w:pPr>
+      <w:r>
+        <w:rPr>
+          <w:rFonts w:ascii="Aptos" w:hAnsi="Aptos" w:cs="Times New Roman"/>
+          <w:b/>
+          <w:bCs/>
+          <w:sz w:val="28"/>
+          <w:szCs w:val="28"/>
         </w:rPr>
         <w:t xml:space="preserve">Objective </w:t>
       </w:r>
       <w:r>
         <w:rPr>
-          <w:rFonts w:ascii="Times New Roman" w:hAnsi="Times New Roman" w:cs="Times New Roman"/>
-          <w:b/>
-          <w:bCs/>
-          <w:sz w:val="24"/>
-          <w:szCs w:val="24"/>
+          <w:rFonts w:ascii="Aptos" w:hAnsi="Aptos" w:cs="Times New Roman"/>
+          <w:b/>
+          <w:bCs/>
+          <w:sz w:val="28"/>
+          <w:szCs w:val="28"/>
         </w:rPr>
         <w:t>8</w:t>
       </w:r>
       <w:r>
         <w:rPr>
-          <w:rFonts w:ascii="Times New Roman" w:hAnsi="Times New Roman" w:cs="Times New Roman"/>
-          <w:b/>
-          <w:bCs/>
-          <w:sz w:val="24"/>
-          <w:szCs w:val="24"/>
+          <w:rFonts w:ascii="Aptos" w:hAnsi="Aptos" w:cs="Times New Roman"/>
+          <w:b/>
+          <w:bCs/>
+          <w:sz w:val="28"/>
+          <w:szCs w:val="28"/>
         </w:rPr>
         <w:t>:</w:t>
       </w:r>
       <w:r>
         <w:rPr>
-          <w:rFonts w:ascii="Times New Roman" w:eastAsia="Times New Roman" w:hAnsi="Times New Roman" w:cs="Times New Roman"/>
-          <w:b/>
-          <w:bCs/>
-          <w:sz w:val="27"/>
-          <w:szCs w:val="27"/>
+          <w:rFonts w:ascii="Aptos" w:eastAsia="Times New Roman" w:hAnsi="Aptos" w:cs="Times New Roman"/>
+          <w:b/>
+          <w:bCs/>
+          <w:sz w:val="28"/>
+          <w:szCs w:val="28"/>
         </w:rPr>
         <w:t xml:space="preserve"> </w:t>
       </w:r>
       <w:r>
         <w:rPr>
-          <w:rFonts w:ascii="Times New Roman" w:eastAsia="Times New Roman" w:hAnsi="Times New Roman" w:cs="Times New Roman"/>
-          <w:sz w:val="24"/>
-          <w:szCs w:val="24"/>
+          <w:rFonts w:ascii="Aptos" w:eastAsia="Times New Roman" w:hAnsi="Aptos" w:cs="Times New Roman"/>
+          <w:sz w:val="28"/>
+          <w:szCs w:val="28"/>
         </w:rPr>
         <w:t>Area of triangle when sides are given (Heron’s Formula)</w:t>
       </w:r>
@@ -2289,20 +2429,20 @@
         <w:spacing w:before="100" w:beforeAutospacing="1" w:after="100" w:afterAutospacing="1" w:line="240" w:lineRule="auto"/>
         <w:outlineLvl w:val="2"/>
         <w:rPr>
-          <w:rFonts w:ascii="Times New Roman" w:eastAsia="Times New Roman" w:hAnsi="Times New Roman" w:cs="Times New Roman"/>
-          <w:b/>
-          <w:bCs/>
-          <w:sz w:val="27"/>
-          <w:szCs w:val="27"/>
-        </w:rPr>
-      </w:pPr>
-      <w:r>
-        <w:rPr>
-          <w:rFonts w:ascii="Times New Roman" w:hAnsi="Times New Roman" w:cs="Times New Roman"/>
-          <w:b/>
-          <w:bCs/>
-          <w:sz w:val="24"/>
-          <w:szCs w:val="24"/>
+          <w:rFonts w:ascii="Aptos" w:eastAsia="Times New Roman" w:hAnsi="Aptos" w:cs="Times New Roman"/>
+          <w:b/>
+          <w:bCs/>
+          <w:sz w:val="28"/>
+          <w:szCs w:val="28"/>
+        </w:rPr>
+      </w:pPr>
+      <w:r>
+        <w:rPr>
+          <w:rFonts w:ascii="Aptos" w:hAnsi="Aptos" w:cs="Times New Roman"/>
+          <w:b/>
+          <w:bCs/>
+          <w:sz w:val="28"/>
+          <w:szCs w:val="28"/>
         </w:rPr>
         <w:t>Code:</w:t>
       </w:r>
@@ -2312,23 +2452,22 @@
         <w:spacing w:after="0" w:line="240" w:lineRule="auto"/>
         <w:contextualSpacing/>
         <w:rPr>
-          <w:rFonts w:ascii="Times New Roman" w:hAnsi="Times New Roman" w:cs="Times New Roman"/>
-          <w:b/>
-          <w:bCs/>
-          <w:sz w:val="24"/>
-          <w:szCs w:val="24"/>
-        </w:rPr>
-      </w:pPr>
-      <w:r>
-        <w:rPr>
-          <w:rFonts w:ascii="Times New Roman" w:hAnsi="Times New Roman" w:cs="Times New Roman"/>
+          <w:rFonts w:ascii="Aptos" w:hAnsi="Aptos" w:cs="Times New Roman"/>
+          <w:b/>
+          <w:bCs/>
+          <w:sz w:val="28"/>
+          <w:szCs w:val="28"/>
+        </w:rPr>
+      </w:pPr>
+      <w:r>
+        <w:rPr>
+          <w:rFonts w:ascii="Aptos" w:hAnsi="Aptos" w:cs="Times New Roman"/>
           <w:b/>
           <w:bCs/>
           <w:noProof/>
-          <w:sz w:val="24"/>
-          <w:szCs w:val="24"/>
-        </w:rPr>
-        <w:lastRenderedPageBreak/>
+          <w:sz w:val="28"/>
+          <w:szCs w:val="28"/>
+        </w:rPr>
         <w:drawing>
           <wp:inline distT="0" distB="0" distL="0" distR="0" wp14:anchorId="6B48A42F" wp14:editId="5CCF9B4E">
             <wp:extent cx="4601217" cy="1848108"/>
@@ -2371,20 +2510,20 @@
         <w:spacing w:after="0" w:line="240" w:lineRule="auto"/>
         <w:contextualSpacing/>
         <w:rPr>
-          <w:rFonts w:ascii="Times New Roman" w:hAnsi="Times New Roman" w:cs="Times New Roman"/>
-          <w:b/>
-          <w:bCs/>
-          <w:sz w:val="24"/>
-          <w:szCs w:val="24"/>
-        </w:rPr>
-      </w:pPr>
-      <w:r>
-        <w:rPr>
-          <w:rFonts w:ascii="Times New Roman" w:hAnsi="Times New Roman" w:cs="Times New Roman"/>
-          <w:b/>
-          <w:bCs/>
-          <w:sz w:val="24"/>
-          <w:szCs w:val="24"/>
+          <w:rFonts w:ascii="Aptos" w:hAnsi="Aptos" w:cs="Times New Roman"/>
+          <w:b/>
+          <w:bCs/>
+          <w:sz w:val="28"/>
+          <w:szCs w:val="28"/>
+        </w:rPr>
+      </w:pPr>
+      <w:r>
+        <w:rPr>
+          <w:rFonts w:ascii="Aptos" w:hAnsi="Aptos" w:cs="Times New Roman"/>
+          <w:b/>
+          <w:bCs/>
+          <w:sz w:val="28"/>
+          <w:szCs w:val="28"/>
         </w:rPr>
         <w:t>Output:</w:t>
       </w:r>
@@ -2394,21 +2533,21 @@
         <w:spacing w:after="0" w:line="240" w:lineRule="auto"/>
         <w:contextualSpacing/>
         <w:rPr>
-          <w:rFonts w:ascii="Times New Roman" w:hAnsi="Times New Roman" w:cs="Times New Roman"/>
-          <w:b/>
-          <w:bCs/>
-          <w:sz w:val="24"/>
-          <w:szCs w:val="24"/>
-        </w:rPr>
-      </w:pPr>
-      <w:r>
-        <w:rPr>
-          <w:rFonts w:ascii="Times New Roman" w:hAnsi="Times New Roman" w:cs="Times New Roman"/>
+          <w:rFonts w:ascii="Aptos" w:hAnsi="Aptos" w:cs="Times New Roman"/>
+          <w:b/>
+          <w:bCs/>
+          <w:sz w:val="28"/>
+          <w:szCs w:val="28"/>
+        </w:rPr>
+      </w:pPr>
+      <w:r>
+        <w:rPr>
+          <w:rFonts w:ascii="Aptos" w:hAnsi="Aptos" w:cs="Times New Roman"/>
           <w:b/>
           <w:bCs/>
           <w:noProof/>
-          <w:sz w:val="24"/>
-          <w:szCs w:val="24"/>
+          <w:sz w:val="28"/>
+          <w:szCs w:val="28"/>
         </w:rPr>
         <w:drawing>
           <wp:inline distT="0" distB="0" distL="0" distR="0" wp14:anchorId="7F3A2FA8" wp14:editId="2B55B3EA">
@@ -2452,71 +2591,137 @@
         <w:spacing w:after="0" w:line="240" w:lineRule="auto"/>
         <w:contextualSpacing/>
         <w:rPr>
-          <w:rFonts w:ascii="Times New Roman" w:hAnsi="Times New Roman" w:cs="Times New Roman"/>
-          <w:b/>
-          <w:bCs/>
-          <w:sz w:val="24"/>
-          <w:szCs w:val="24"/>
-        </w:rPr>
-      </w:pPr>
-    </w:p>
-    <w:p>
-      <w:pPr>
-        <w:spacing w:after="0" w:line="240" w:lineRule="auto"/>
-        <w:contextualSpacing/>
-        <w:rPr>
-          <w:rFonts w:ascii="Times New Roman" w:hAnsi="Times New Roman" w:cs="Times New Roman"/>
-          <w:b/>
-          <w:bCs/>
-          <w:sz w:val="24"/>
-          <w:szCs w:val="24"/>
-        </w:rPr>
-      </w:pPr>
-      <w:r>
-        <w:rPr>
-          <w:rFonts w:ascii="Times New Roman" w:hAnsi="Times New Roman" w:cs="Times New Roman"/>
-          <w:b/>
-          <w:bCs/>
-          <w:sz w:val="24"/>
-          <w:szCs w:val="24"/>
-        </w:rPr>
+          <w:rFonts w:ascii="Aptos" w:hAnsi="Aptos" w:cs="Times New Roman"/>
+          <w:b/>
+          <w:bCs/>
+          <w:sz w:val="28"/>
+          <w:szCs w:val="28"/>
+        </w:rPr>
+      </w:pPr>
+    </w:p>
+    <w:p>
+      <w:pPr>
+        <w:spacing w:after="0" w:line="240" w:lineRule="auto"/>
+        <w:contextualSpacing/>
+        <w:rPr>
+          <w:rFonts w:ascii="Aptos" w:hAnsi="Aptos" w:cs="Times New Roman"/>
+          <w:b/>
+          <w:bCs/>
+          <w:sz w:val="28"/>
+          <w:szCs w:val="28"/>
+        </w:rPr>
+      </w:pPr>
+    </w:p>
+    <w:p>
+      <w:pPr>
+        <w:spacing w:after="0" w:line="240" w:lineRule="auto"/>
+        <w:contextualSpacing/>
+        <w:rPr>
+          <w:rFonts w:ascii="Aptos" w:hAnsi="Aptos" w:cs="Times New Roman"/>
+          <w:b/>
+          <w:bCs/>
+          <w:sz w:val="28"/>
+          <w:szCs w:val="28"/>
+        </w:rPr>
+      </w:pPr>
+    </w:p>
+    <w:p>
+      <w:pPr>
+        <w:spacing w:after="0" w:line="240" w:lineRule="auto"/>
+        <w:contextualSpacing/>
+        <w:rPr>
+          <w:rFonts w:ascii="Aptos" w:hAnsi="Aptos" w:cs="Times New Roman"/>
+          <w:b/>
+          <w:bCs/>
+          <w:sz w:val="28"/>
+          <w:szCs w:val="28"/>
+        </w:rPr>
+      </w:pPr>
+    </w:p>
+    <w:p>
+      <w:pPr>
+        <w:spacing w:after="0" w:line="240" w:lineRule="auto"/>
+        <w:contextualSpacing/>
+        <w:rPr>
+          <w:rFonts w:ascii="Aptos" w:hAnsi="Aptos" w:cs="Times New Roman"/>
+          <w:b/>
+          <w:bCs/>
+          <w:sz w:val="28"/>
+          <w:szCs w:val="28"/>
+        </w:rPr>
+      </w:pPr>
+    </w:p>
+    <w:p>
+      <w:pPr>
+        <w:spacing w:after="0" w:line="240" w:lineRule="auto"/>
+        <w:contextualSpacing/>
+        <w:rPr>
+          <w:rFonts w:ascii="Aptos" w:hAnsi="Aptos" w:cs="Times New Roman"/>
+          <w:b/>
+          <w:bCs/>
+          <w:sz w:val="28"/>
+          <w:szCs w:val="28"/>
+        </w:rPr>
+      </w:pPr>
+    </w:p>
+    <w:p>
+      <w:pPr>
+        <w:spacing w:after="0" w:line="240" w:lineRule="auto"/>
+        <w:contextualSpacing/>
+        <w:rPr>
+          <w:rFonts w:ascii="Aptos" w:hAnsi="Aptos" w:cs="Times New Roman"/>
+          <w:b/>
+          <w:bCs/>
+          <w:sz w:val="28"/>
+          <w:szCs w:val="28"/>
+        </w:rPr>
+      </w:pPr>
+      <w:r>
+        <w:rPr>
+          <w:rFonts w:ascii="Aptos" w:hAnsi="Aptos" w:cs="Times New Roman"/>
+          <w:b/>
+          <w:bCs/>
+          <w:sz w:val="28"/>
+          <w:szCs w:val="28"/>
+        </w:rPr>
+        <w:lastRenderedPageBreak/>
         <w:t xml:space="preserve">Objective </w:t>
       </w:r>
       <w:r>
         <w:rPr>
-          <w:rFonts w:ascii="Times New Roman" w:hAnsi="Times New Roman" w:cs="Times New Roman"/>
-          <w:b/>
-          <w:bCs/>
-          <w:sz w:val="24"/>
-          <w:szCs w:val="24"/>
+          <w:rFonts w:ascii="Aptos" w:hAnsi="Aptos" w:cs="Times New Roman"/>
+          <w:b/>
+          <w:bCs/>
+          <w:sz w:val="28"/>
+          <w:szCs w:val="28"/>
         </w:rPr>
         <w:t>9</w:t>
       </w:r>
       <w:r>
         <w:rPr>
-          <w:rFonts w:ascii="Times New Roman" w:hAnsi="Times New Roman" w:cs="Times New Roman"/>
-          <w:b/>
-          <w:bCs/>
-          <w:sz w:val="24"/>
-          <w:szCs w:val="24"/>
+          <w:rFonts w:ascii="Aptos" w:hAnsi="Aptos" w:cs="Times New Roman"/>
+          <w:b/>
+          <w:bCs/>
+          <w:sz w:val="28"/>
+          <w:szCs w:val="28"/>
         </w:rPr>
         <w:t>:</w:t>
       </w:r>
       <w:r>
         <w:rPr>
-          <w:rFonts w:ascii="Times New Roman" w:eastAsia="Times New Roman" w:hAnsi="Times New Roman" w:cs="Times New Roman"/>
-          <w:b/>
-          <w:bCs/>
-          <w:sz w:val="27"/>
-          <w:szCs w:val="27"/>
+          <w:rFonts w:ascii="Aptos" w:eastAsia="Times New Roman" w:hAnsi="Aptos" w:cs="Times New Roman"/>
+          <w:b/>
+          <w:bCs/>
+          <w:sz w:val="28"/>
+          <w:szCs w:val="28"/>
         </w:rPr>
         <w:t xml:space="preserve"> </w:t>
       </w:r>
       <w:r>
         <w:rPr>
-          <w:rFonts w:ascii="Times New Roman" w:eastAsia="Times New Roman" w:hAnsi="Times New Roman" w:cs="Times New Roman"/>
-          <w:sz w:val="24"/>
-          <w:szCs w:val="24"/>
+          <w:rFonts w:ascii="Aptos" w:eastAsia="Times New Roman" w:hAnsi="Aptos" w:cs="Times New Roman"/>
+          <w:sz w:val="28"/>
+          <w:szCs w:val="28"/>
         </w:rPr>
         <w:t>Convert seconds into hours, minutes, and seconds</w:t>
       </w:r>
@@ -2526,20 +2731,20 @@
         <w:spacing w:after="0" w:line="240" w:lineRule="auto"/>
         <w:contextualSpacing/>
         <w:rPr>
-          <w:rFonts w:ascii="Times New Roman" w:hAnsi="Times New Roman" w:cs="Times New Roman"/>
-          <w:b/>
-          <w:bCs/>
-          <w:sz w:val="24"/>
-          <w:szCs w:val="24"/>
-        </w:rPr>
-      </w:pPr>
-      <w:r>
-        <w:rPr>
-          <w:rFonts w:ascii="Times New Roman" w:hAnsi="Times New Roman" w:cs="Times New Roman"/>
-          <w:b/>
-          <w:bCs/>
-          <w:sz w:val="24"/>
-          <w:szCs w:val="24"/>
+          <w:rFonts w:ascii="Aptos" w:hAnsi="Aptos" w:cs="Times New Roman"/>
+          <w:b/>
+          <w:bCs/>
+          <w:sz w:val="28"/>
+          <w:szCs w:val="28"/>
+        </w:rPr>
+      </w:pPr>
+      <w:r>
+        <w:rPr>
+          <w:rFonts w:ascii="Aptos" w:hAnsi="Aptos" w:cs="Times New Roman"/>
+          <w:b/>
+          <w:bCs/>
+          <w:sz w:val="28"/>
+          <w:szCs w:val="28"/>
         </w:rPr>
         <w:t>Code:</w:t>
       </w:r>
@@ -2549,21 +2754,21 @@
         <w:spacing w:after="0" w:line="240" w:lineRule="auto"/>
         <w:contextualSpacing/>
         <w:rPr>
-          <w:rFonts w:ascii="Times New Roman" w:hAnsi="Times New Roman" w:cs="Times New Roman"/>
-          <w:b/>
-          <w:bCs/>
-          <w:sz w:val="24"/>
-          <w:szCs w:val="24"/>
-        </w:rPr>
-      </w:pPr>
-      <w:r>
-        <w:rPr>
-          <w:rFonts w:ascii="Times New Roman" w:hAnsi="Times New Roman" w:cs="Times New Roman"/>
+          <w:rFonts w:ascii="Aptos" w:hAnsi="Aptos" w:cs="Times New Roman"/>
+          <w:b/>
+          <w:bCs/>
+          <w:sz w:val="28"/>
+          <w:szCs w:val="28"/>
+        </w:rPr>
+      </w:pPr>
+      <w:r>
+        <w:rPr>
+          <w:rFonts w:ascii="Aptos" w:hAnsi="Aptos" w:cs="Times New Roman"/>
           <w:b/>
           <w:bCs/>
           <w:noProof/>
-          <w:sz w:val="24"/>
-          <w:szCs w:val="24"/>
+          <w:sz w:val="28"/>
+          <w:szCs w:val="28"/>
         </w:rPr>
         <w:drawing>
           <wp:inline distT="0" distB="0" distL="0" distR="0" wp14:anchorId="6349CAC0" wp14:editId="20F41932">
@@ -2607,20 +2812,20 @@
         <w:spacing w:after="0" w:line="240" w:lineRule="auto"/>
         <w:contextualSpacing/>
         <w:rPr>
-          <w:rFonts w:ascii="Times New Roman" w:hAnsi="Times New Roman" w:cs="Times New Roman"/>
-          <w:b/>
-          <w:bCs/>
-          <w:sz w:val="24"/>
-          <w:szCs w:val="24"/>
-        </w:rPr>
-      </w:pPr>
-      <w:r>
-        <w:rPr>
-          <w:rFonts w:ascii="Times New Roman" w:hAnsi="Times New Roman" w:cs="Times New Roman"/>
-          <w:b/>
-          <w:bCs/>
-          <w:sz w:val="24"/>
-          <w:szCs w:val="24"/>
+          <w:rFonts w:ascii="Aptos" w:hAnsi="Aptos" w:cs="Times New Roman"/>
+          <w:b/>
+          <w:bCs/>
+          <w:sz w:val="28"/>
+          <w:szCs w:val="28"/>
+        </w:rPr>
+      </w:pPr>
+      <w:r>
+        <w:rPr>
+          <w:rFonts w:ascii="Aptos" w:hAnsi="Aptos" w:cs="Times New Roman"/>
+          <w:b/>
+          <w:bCs/>
+          <w:sz w:val="28"/>
+          <w:szCs w:val="28"/>
         </w:rPr>
         <w:t>Output:</w:t>
       </w:r>
@@ -2630,21 +2835,21 @@
         <w:spacing w:after="0" w:line="240" w:lineRule="auto"/>
         <w:contextualSpacing/>
         <w:rPr>
-          <w:rFonts w:ascii="Times New Roman" w:hAnsi="Times New Roman" w:cs="Times New Roman"/>
-          <w:b/>
-          <w:bCs/>
-          <w:sz w:val="24"/>
-          <w:szCs w:val="24"/>
-        </w:rPr>
-      </w:pPr>
-      <w:r>
-        <w:rPr>
-          <w:rFonts w:ascii="Times New Roman" w:hAnsi="Times New Roman" w:cs="Times New Roman"/>
+          <w:rFonts w:ascii="Aptos" w:hAnsi="Aptos" w:cs="Times New Roman"/>
+          <w:b/>
+          <w:bCs/>
+          <w:sz w:val="28"/>
+          <w:szCs w:val="28"/>
+        </w:rPr>
+      </w:pPr>
+      <w:r>
+        <w:rPr>
+          <w:rFonts w:ascii="Aptos" w:hAnsi="Aptos" w:cs="Times New Roman"/>
           <w:b/>
           <w:bCs/>
           <w:noProof/>
-          <w:sz w:val="24"/>
-          <w:szCs w:val="24"/>
+          <w:sz w:val="28"/>
+          <w:szCs w:val="28"/>
         </w:rPr>
         <w:drawing>
           <wp:inline distT="0" distB="0" distL="0" distR="0" wp14:anchorId="73FCF921" wp14:editId="7A168B33">
@@ -2688,215 +2893,136 @@
         <w:spacing w:after="0" w:line="240" w:lineRule="auto"/>
         <w:contextualSpacing/>
         <w:rPr>
-          <w:rFonts w:ascii="Times New Roman" w:hAnsi="Times New Roman" w:cs="Times New Roman"/>
-          <w:b/>
-          <w:bCs/>
-          <w:sz w:val="24"/>
-          <w:szCs w:val="24"/>
-        </w:rPr>
-      </w:pPr>
-    </w:p>
-    <w:p>
-      <w:pPr>
-        <w:spacing w:after="0" w:line="240" w:lineRule="auto"/>
-        <w:contextualSpacing/>
-        <w:rPr>
-          <w:rFonts w:ascii="Times New Roman" w:hAnsi="Times New Roman" w:cs="Times New Roman"/>
-          <w:b/>
-          <w:bCs/>
-          <w:sz w:val="24"/>
-          <w:szCs w:val="24"/>
-        </w:rPr>
-      </w:pPr>
-    </w:p>
-    <w:p>
-      <w:pPr>
-        <w:spacing w:after="0" w:line="240" w:lineRule="auto"/>
-        <w:contextualSpacing/>
-        <w:rPr>
-          <w:rFonts w:ascii="Times New Roman" w:hAnsi="Times New Roman" w:cs="Times New Roman"/>
-          <w:b/>
-          <w:bCs/>
-          <w:sz w:val="24"/>
-          <w:szCs w:val="24"/>
-        </w:rPr>
-      </w:pPr>
-    </w:p>
-    <w:p>
-      <w:pPr>
-        <w:spacing w:after="0" w:line="240" w:lineRule="auto"/>
-        <w:contextualSpacing/>
-        <w:rPr>
-          <w:rFonts w:ascii="Times New Roman" w:hAnsi="Times New Roman" w:cs="Times New Roman"/>
-          <w:b/>
-          <w:bCs/>
-          <w:sz w:val="24"/>
-          <w:szCs w:val="24"/>
-        </w:rPr>
-      </w:pPr>
-    </w:p>
-    <w:p>
-      <w:pPr>
-        <w:spacing w:after="0" w:line="240" w:lineRule="auto"/>
-        <w:contextualSpacing/>
-        <w:rPr>
-          <w:rFonts w:ascii="Times New Roman" w:hAnsi="Times New Roman" w:cs="Times New Roman"/>
-          <w:b/>
-          <w:bCs/>
-          <w:sz w:val="24"/>
-          <w:szCs w:val="24"/>
-        </w:rPr>
-      </w:pPr>
-    </w:p>
-    <w:p>
-      <w:pPr>
-        <w:spacing w:after="0" w:line="240" w:lineRule="auto"/>
-        <w:contextualSpacing/>
-        <w:rPr>
-          <w:rFonts w:ascii="Times New Roman" w:hAnsi="Times New Roman" w:cs="Times New Roman"/>
-          <w:b/>
-          <w:bCs/>
-          <w:sz w:val="24"/>
-          <w:szCs w:val="24"/>
-        </w:rPr>
-      </w:pPr>
-    </w:p>
-    <w:p>
-      <w:pPr>
-        <w:spacing w:after="0" w:line="240" w:lineRule="auto"/>
-        <w:contextualSpacing/>
-        <w:rPr>
-          <w:rFonts w:ascii="Times New Roman" w:hAnsi="Times New Roman" w:cs="Times New Roman"/>
-          <w:b/>
-          <w:bCs/>
-          <w:sz w:val="24"/>
-          <w:szCs w:val="24"/>
-        </w:rPr>
-      </w:pPr>
-    </w:p>
-    <w:p>
-      <w:pPr>
-        <w:spacing w:after="0" w:line="240" w:lineRule="auto"/>
-        <w:contextualSpacing/>
-        <w:rPr>
-          <w:rFonts w:ascii="Times New Roman" w:hAnsi="Times New Roman" w:cs="Times New Roman"/>
-          <w:b/>
-          <w:bCs/>
-          <w:sz w:val="24"/>
-          <w:szCs w:val="24"/>
-        </w:rPr>
-      </w:pPr>
-    </w:p>
-    <w:p>
-      <w:pPr>
-        <w:spacing w:after="0" w:line="240" w:lineRule="auto"/>
-        <w:contextualSpacing/>
-        <w:rPr>
-          <w:rFonts w:ascii="Times New Roman" w:hAnsi="Times New Roman" w:cs="Times New Roman"/>
-          <w:b/>
-          <w:bCs/>
-          <w:sz w:val="24"/>
-          <w:szCs w:val="24"/>
-        </w:rPr>
-      </w:pPr>
-    </w:p>
-    <w:p>
-      <w:pPr>
-        <w:spacing w:after="0" w:line="240" w:lineRule="auto"/>
-        <w:contextualSpacing/>
-        <w:rPr>
-          <w:rFonts w:ascii="Times New Roman" w:hAnsi="Times New Roman" w:cs="Times New Roman"/>
-          <w:b/>
-          <w:bCs/>
-          <w:sz w:val="24"/>
-          <w:szCs w:val="24"/>
-        </w:rPr>
-      </w:pPr>
-    </w:p>
-    <w:p>
-      <w:pPr>
-        <w:spacing w:after="0" w:line="240" w:lineRule="auto"/>
-        <w:contextualSpacing/>
-        <w:rPr>
-          <w:rFonts w:ascii="Times New Roman" w:hAnsi="Times New Roman" w:cs="Times New Roman"/>
-          <w:b/>
-          <w:bCs/>
-          <w:sz w:val="24"/>
-          <w:szCs w:val="24"/>
-        </w:rPr>
-      </w:pPr>
-    </w:p>
-    <w:p>
-      <w:pPr>
-        <w:spacing w:after="0" w:line="240" w:lineRule="auto"/>
-        <w:contextualSpacing/>
-        <w:rPr>
-          <w:rFonts w:ascii="Times New Roman" w:hAnsi="Times New Roman" w:cs="Times New Roman"/>
-          <w:b/>
-          <w:bCs/>
-          <w:sz w:val="24"/>
-          <w:szCs w:val="24"/>
-        </w:rPr>
-      </w:pPr>
-    </w:p>
-    <w:p>
-      <w:pPr>
-        <w:spacing w:after="0" w:line="240" w:lineRule="auto"/>
-        <w:contextualSpacing/>
-        <w:rPr>
-          <w:rFonts w:ascii="Times New Roman" w:hAnsi="Times New Roman" w:cs="Times New Roman"/>
-          <w:b/>
-          <w:bCs/>
-          <w:sz w:val="24"/>
-          <w:szCs w:val="24"/>
-        </w:rPr>
-      </w:pPr>
-      <w:r>
-        <w:rPr>
-          <w:rFonts w:ascii="Times New Roman" w:hAnsi="Times New Roman" w:cs="Times New Roman"/>
-          <w:b/>
-          <w:bCs/>
-          <w:sz w:val="24"/>
-          <w:szCs w:val="24"/>
-        </w:rPr>
-        <w:lastRenderedPageBreak/>
+          <w:rFonts w:ascii="Aptos" w:hAnsi="Aptos" w:cs="Times New Roman"/>
+          <w:b/>
+          <w:bCs/>
+          <w:sz w:val="28"/>
+          <w:szCs w:val="28"/>
+        </w:rPr>
+      </w:pPr>
+    </w:p>
+    <w:p>
+      <w:pPr>
+        <w:spacing w:after="0" w:line="240" w:lineRule="auto"/>
+        <w:contextualSpacing/>
+        <w:rPr>
+          <w:rFonts w:ascii="Aptos" w:hAnsi="Aptos" w:cs="Times New Roman"/>
+          <w:b/>
+          <w:bCs/>
+          <w:sz w:val="28"/>
+          <w:szCs w:val="28"/>
+        </w:rPr>
+      </w:pPr>
+    </w:p>
+    <w:p>
+      <w:pPr>
+        <w:spacing w:after="0" w:line="240" w:lineRule="auto"/>
+        <w:contextualSpacing/>
+        <w:rPr>
+          <w:rFonts w:ascii="Aptos" w:hAnsi="Aptos" w:cs="Times New Roman"/>
+          <w:b/>
+          <w:bCs/>
+          <w:sz w:val="28"/>
+          <w:szCs w:val="28"/>
+        </w:rPr>
+      </w:pPr>
+    </w:p>
+    <w:p>
+      <w:pPr>
+        <w:spacing w:after="0" w:line="240" w:lineRule="auto"/>
+        <w:contextualSpacing/>
+        <w:rPr>
+          <w:rFonts w:ascii="Aptos" w:hAnsi="Aptos" w:cs="Times New Roman"/>
+          <w:b/>
+          <w:bCs/>
+          <w:sz w:val="28"/>
+          <w:szCs w:val="28"/>
+        </w:rPr>
+      </w:pPr>
+    </w:p>
+    <w:p>
+      <w:pPr>
+        <w:spacing w:after="0" w:line="240" w:lineRule="auto"/>
+        <w:contextualSpacing/>
+        <w:rPr>
+          <w:rFonts w:ascii="Aptos" w:hAnsi="Aptos" w:cs="Times New Roman"/>
+          <w:b/>
+          <w:bCs/>
+          <w:sz w:val="28"/>
+          <w:szCs w:val="28"/>
+        </w:rPr>
+      </w:pPr>
+    </w:p>
+    <w:p>
+      <w:pPr>
+        <w:spacing w:after="0" w:line="240" w:lineRule="auto"/>
+        <w:contextualSpacing/>
+        <w:rPr>
+          <w:rFonts w:ascii="Aptos" w:hAnsi="Aptos" w:cs="Times New Roman"/>
+          <w:b/>
+          <w:bCs/>
+          <w:sz w:val="28"/>
+          <w:szCs w:val="28"/>
+        </w:rPr>
+      </w:pPr>
+    </w:p>
+    <w:p>
+      <w:pPr>
+        <w:spacing w:after="0" w:line="240" w:lineRule="auto"/>
+        <w:contextualSpacing/>
+        <w:rPr>
+          <w:rFonts w:ascii="Aptos" w:hAnsi="Aptos" w:cs="Times New Roman"/>
+          <w:b/>
+          <w:bCs/>
+          <w:sz w:val="28"/>
+          <w:szCs w:val="28"/>
+        </w:rPr>
+      </w:pPr>
+      <w:r>
+        <w:rPr>
+          <w:rFonts w:ascii="Aptos" w:hAnsi="Aptos" w:cs="Times New Roman"/>
+          <w:b/>
+          <w:bCs/>
+          <w:sz w:val="28"/>
+          <w:szCs w:val="28"/>
+        </w:rPr>
         <w:t xml:space="preserve">Objective </w:t>
       </w:r>
       <w:r>
         <w:rPr>
-          <w:rFonts w:ascii="Times New Roman" w:hAnsi="Times New Roman" w:cs="Times New Roman"/>
-          <w:b/>
-          <w:bCs/>
-          <w:sz w:val="24"/>
-          <w:szCs w:val="24"/>
+          <w:rFonts w:ascii="Aptos" w:hAnsi="Aptos" w:cs="Times New Roman"/>
+          <w:b/>
+          <w:bCs/>
+          <w:sz w:val="28"/>
+          <w:szCs w:val="28"/>
         </w:rPr>
         <w:t>10</w:t>
       </w:r>
       <w:r>
         <w:rPr>
-          <w:rFonts w:ascii="Times New Roman" w:hAnsi="Times New Roman" w:cs="Times New Roman"/>
-          <w:b/>
-          <w:bCs/>
-          <w:sz w:val="24"/>
-          <w:szCs w:val="24"/>
+          <w:rFonts w:ascii="Aptos" w:hAnsi="Aptos" w:cs="Times New Roman"/>
+          <w:b/>
+          <w:bCs/>
+          <w:sz w:val="28"/>
+          <w:szCs w:val="28"/>
         </w:rPr>
         <w:t>:</w:t>
       </w:r>
       <w:r>
         <w:rPr>
-          <w:rFonts w:ascii="Times New Roman" w:hAnsi="Times New Roman" w:cs="Times New Roman"/>
-          <w:b/>
-          <w:bCs/>
-          <w:sz w:val="24"/>
-          <w:szCs w:val="24"/>
+          <w:rFonts w:ascii="Aptos" w:hAnsi="Aptos" w:cs="Times New Roman"/>
+          <w:b/>
+          <w:bCs/>
+          <w:sz w:val="28"/>
+          <w:szCs w:val="28"/>
         </w:rPr>
         <w:t xml:space="preserve"> </w:t>
       </w:r>
       <w:r>
         <w:rPr>
-          <w:rFonts w:ascii="Times New Roman" w:eastAsia="Times New Roman" w:hAnsi="Times New Roman" w:cs="Times New Roman"/>
-          <w:sz w:val="24"/>
-          <w:szCs w:val="24"/>
+          <w:rFonts w:ascii="Aptos" w:eastAsia="Times New Roman" w:hAnsi="Aptos" w:cs="Times New Roman"/>
+          <w:sz w:val="28"/>
+          <w:szCs w:val="28"/>
         </w:rPr>
         <w:t>Swap two numbers without using a third variable</w:t>
       </w:r>
@@ -2906,20 +3032,20 @@
         <w:spacing w:after="0" w:line="240" w:lineRule="auto"/>
         <w:contextualSpacing/>
         <w:rPr>
-          <w:rFonts w:ascii="Times New Roman" w:hAnsi="Times New Roman" w:cs="Times New Roman"/>
-          <w:b/>
-          <w:bCs/>
-          <w:sz w:val="24"/>
-          <w:szCs w:val="24"/>
-        </w:rPr>
-      </w:pPr>
-      <w:r>
-        <w:rPr>
-          <w:rFonts w:ascii="Times New Roman" w:hAnsi="Times New Roman" w:cs="Times New Roman"/>
-          <w:b/>
-          <w:bCs/>
-          <w:sz w:val="24"/>
-          <w:szCs w:val="24"/>
+          <w:rFonts w:ascii="Aptos" w:hAnsi="Aptos" w:cs="Times New Roman"/>
+          <w:b/>
+          <w:bCs/>
+          <w:sz w:val="28"/>
+          <w:szCs w:val="28"/>
+        </w:rPr>
+      </w:pPr>
+      <w:r>
+        <w:rPr>
+          <w:rFonts w:ascii="Aptos" w:hAnsi="Aptos" w:cs="Times New Roman"/>
+          <w:b/>
+          <w:bCs/>
+          <w:sz w:val="28"/>
+          <w:szCs w:val="28"/>
         </w:rPr>
         <w:t>Code:</w:t>
       </w:r>
@@ -2929,21 +3055,21 @@
         <w:spacing w:after="0" w:line="240" w:lineRule="auto"/>
         <w:contextualSpacing/>
         <w:rPr>
-          <w:rFonts w:ascii="Times New Roman" w:hAnsi="Times New Roman" w:cs="Times New Roman"/>
-          <w:b/>
-          <w:bCs/>
-          <w:sz w:val="24"/>
-          <w:szCs w:val="24"/>
-        </w:rPr>
-      </w:pPr>
-      <w:r>
-        <w:rPr>
-          <w:rFonts w:ascii="Times New Roman" w:hAnsi="Times New Roman" w:cs="Times New Roman"/>
+          <w:rFonts w:ascii="Aptos" w:hAnsi="Aptos" w:cs="Times New Roman"/>
+          <w:b/>
+          <w:bCs/>
+          <w:sz w:val="28"/>
+          <w:szCs w:val="28"/>
+        </w:rPr>
+      </w:pPr>
+      <w:r>
+        <w:rPr>
+          <w:rFonts w:ascii="Aptos" w:hAnsi="Aptos" w:cs="Times New Roman"/>
           <w:b/>
           <w:bCs/>
           <w:noProof/>
-          <w:sz w:val="24"/>
-          <w:szCs w:val="24"/>
+          <w:sz w:val="28"/>
+          <w:szCs w:val="28"/>
         </w:rPr>
         <w:drawing>
           <wp:inline distT="0" distB="0" distL="0" distR="0" wp14:anchorId="1556E781" wp14:editId="41FBFBCE">
@@ -2987,20 +3113,20 @@
         <w:spacing w:after="0" w:line="240" w:lineRule="auto"/>
         <w:contextualSpacing/>
         <w:rPr>
-          <w:rFonts w:ascii="Times New Roman" w:hAnsi="Times New Roman" w:cs="Times New Roman"/>
-          <w:b/>
-          <w:bCs/>
-          <w:sz w:val="24"/>
-          <w:szCs w:val="24"/>
-        </w:rPr>
-      </w:pPr>
-      <w:r>
-        <w:rPr>
-          <w:rFonts w:ascii="Times New Roman" w:hAnsi="Times New Roman" w:cs="Times New Roman"/>
-          <w:b/>
-          <w:bCs/>
-          <w:sz w:val="24"/>
-          <w:szCs w:val="24"/>
+          <w:rFonts w:ascii="Aptos" w:hAnsi="Aptos" w:cs="Times New Roman"/>
+          <w:b/>
+          <w:bCs/>
+          <w:sz w:val="28"/>
+          <w:szCs w:val="28"/>
+        </w:rPr>
+      </w:pPr>
+      <w:r>
+        <w:rPr>
+          <w:rFonts w:ascii="Aptos" w:hAnsi="Aptos" w:cs="Times New Roman"/>
+          <w:b/>
+          <w:bCs/>
+          <w:sz w:val="28"/>
+          <w:szCs w:val="28"/>
         </w:rPr>
         <w:t>Output:</w:t>
       </w:r>
@@ -3010,21 +3136,21 @@
         <w:spacing w:after="0" w:line="240" w:lineRule="auto"/>
         <w:contextualSpacing/>
         <w:rPr>
-          <w:rFonts w:ascii="Times New Roman" w:hAnsi="Times New Roman" w:cs="Times New Roman"/>
-          <w:b/>
-          <w:bCs/>
-          <w:sz w:val="24"/>
-          <w:szCs w:val="24"/>
-        </w:rPr>
-      </w:pPr>
-      <w:r>
-        <w:rPr>
-          <w:rFonts w:ascii="Times New Roman" w:hAnsi="Times New Roman" w:cs="Times New Roman"/>
+          <w:rFonts w:ascii="Aptos" w:hAnsi="Aptos" w:cs="Times New Roman"/>
+          <w:b/>
+          <w:bCs/>
+          <w:sz w:val="28"/>
+          <w:szCs w:val="28"/>
+        </w:rPr>
+      </w:pPr>
+      <w:r>
+        <w:rPr>
+          <w:rFonts w:ascii="Aptos" w:hAnsi="Aptos" w:cs="Times New Roman"/>
           <w:b/>
           <w:bCs/>
           <w:noProof/>
-          <w:sz w:val="24"/>
-          <w:szCs w:val="24"/>
+          <w:sz w:val="28"/>
+          <w:szCs w:val="28"/>
         </w:rPr>
         <w:drawing>
           <wp:inline distT="0" distB="0" distL="0" distR="0" wp14:anchorId="4C177688" wp14:editId="32C6BA50">
@@ -3068,11 +3194,11 @@
         <w:spacing w:after="0" w:line="240" w:lineRule="auto"/>
         <w:contextualSpacing/>
         <w:rPr>
-          <w:rFonts w:ascii="Times New Roman" w:hAnsi="Times New Roman" w:cs="Times New Roman"/>
-          <w:b/>
-          <w:bCs/>
-          <w:sz w:val="24"/>
-          <w:szCs w:val="24"/>
+          <w:rFonts w:ascii="Aptos" w:hAnsi="Aptos" w:cs="Times New Roman"/>
+          <w:b/>
+          <w:bCs/>
+          <w:sz w:val="28"/>
+          <w:szCs w:val="28"/>
         </w:rPr>
       </w:pPr>
     </w:p>
@@ -3081,11 +3207,11 @@
         <w:spacing w:before="100" w:beforeAutospacing="1" w:after="100" w:afterAutospacing="1" w:line="240" w:lineRule="auto"/>
         <w:outlineLvl w:val="2"/>
         <w:rPr>
-          <w:rFonts w:ascii="Times New Roman" w:hAnsi="Times New Roman" w:cs="Times New Roman"/>
-          <w:b/>
-          <w:bCs/>
-          <w:sz w:val="24"/>
-          <w:szCs w:val="24"/>
+          <w:rFonts w:ascii="Aptos" w:hAnsi="Aptos" w:cs="Times New Roman"/>
+          <w:b/>
+          <w:bCs/>
+          <w:sz w:val="28"/>
+          <w:szCs w:val="28"/>
         </w:rPr>
       </w:pPr>
     </w:p>
@@ -3094,58 +3220,58 @@
         <w:spacing w:before="100" w:beforeAutospacing="1" w:after="100" w:afterAutospacing="1" w:line="240" w:lineRule="auto"/>
         <w:outlineLvl w:val="2"/>
         <w:rPr>
-          <w:rFonts w:ascii="Times New Roman" w:eastAsia="Times New Roman" w:hAnsi="Times New Roman" w:cs="Times New Roman"/>
-          <w:b/>
-          <w:bCs/>
-          <w:sz w:val="27"/>
-          <w:szCs w:val="27"/>
-        </w:rPr>
-      </w:pPr>
-      <w:r>
-        <w:rPr>
-          <w:rFonts w:ascii="Times New Roman" w:hAnsi="Times New Roman" w:cs="Times New Roman"/>
-          <w:b/>
-          <w:bCs/>
-          <w:sz w:val="24"/>
-          <w:szCs w:val="24"/>
+          <w:rFonts w:ascii="Aptos" w:eastAsia="Times New Roman" w:hAnsi="Aptos" w:cs="Times New Roman"/>
+          <w:b/>
+          <w:bCs/>
+          <w:sz w:val="28"/>
+          <w:szCs w:val="28"/>
+        </w:rPr>
+      </w:pPr>
+      <w:r>
+        <w:rPr>
+          <w:rFonts w:ascii="Aptos" w:hAnsi="Aptos" w:cs="Times New Roman"/>
+          <w:b/>
+          <w:bCs/>
+          <w:sz w:val="28"/>
+          <w:szCs w:val="28"/>
         </w:rPr>
         <w:t xml:space="preserve">Objective </w:t>
       </w:r>
       <w:r>
         <w:rPr>
-          <w:rFonts w:ascii="Times New Roman" w:hAnsi="Times New Roman" w:cs="Times New Roman"/>
-          <w:b/>
-          <w:bCs/>
-          <w:sz w:val="24"/>
-          <w:szCs w:val="24"/>
+          <w:rFonts w:ascii="Aptos" w:hAnsi="Aptos" w:cs="Times New Roman"/>
+          <w:b/>
+          <w:bCs/>
+          <w:sz w:val="28"/>
+          <w:szCs w:val="28"/>
         </w:rPr>
         <w:t>11</w:t>
       </w:r>
       <w:r>
         <w:rPr>
-          <w:rFonts w:ascii="Times New Roman" w:hAnsi="Times New Roman" w:cs="Times New Roman"/>
-          <w:b/>
-          <w:bCs/>
-          <w:sz w:val="24"/>
-          <w:szCs w:val="24"/>
+          <w:rFonts w:ascii="Aptos" w:hAnsi="Aptos" w:cs="Times New Roman"/>
+          <w:b/>
+          <w:bCs/>
+          <w:sz w:val="28"/>
+          <w:szCs w:val="28"/>
         </w:rPr>
         <w:t>:</w:t>
       </w:r>
       <w:r>
         <w:rPr>
-          <w:rFonts w:ascii="Times New Roman" w:eastAsia="Times New Roman" w:hAnsi="Times New Roman" w:cs="Times New Roman"/>
-          <w:b/>
-          <w:bCs/>
-          <w:sz w:val="27"/>
-          <w:szCs w:val="27"/>
+          <w:rFonts w:ascii="Aptos" w:eastAsia="Times New Roman" w:hAnsi="Aptos" w:cs="Times New Roman"/>
+          <w:b/>
+          <w:bCs/>
+          <w:sz w:val="28"/>
+          <w:szCs w:val="28"/>
         </w:rPr>
         <w:t xml:space="preserve"> </w:t>
       </w:r>
       <w:r>
         <w:rPr>
-          <w:rFonts w:ascii="Times New Roman" w:eastAsia="Times New Roman" w:hAnsi="Times New Roman" w:cs="Times New Roman"/>
-          <w:sz w:val="24"/>
-          <w:szCs w:val="24"/>
+          <w:rFonts w:ascii="Aptos" w:eastAsia="Times New Roman" w:hAnsi="Aptos" w:cs="Times New Roman"/>
+          <w:sz w:val="28"/>
+          <w:szCs w:val="28"/>
         </w:rPr>
         <w:t>Sum of first n natural numbers</w:t>
       </w:r>
@@ -3155,20 +3281,20 @@
         <w:spacing w:after="0" w:line="240" w:lineRule="auto"/>
         <w:contextualSpacing/>
         <w:rPr>
-          <w:rFonts w:ascii="Times New Roman" w:hAnsi="Times New Roman" w:cs="Times New Roman"/>
-          <w:b/>
-          <w:bCs/>
-          <w:sz w:val="24"/>
-          <w:szCs w:val="24"/>
-        </w:rPr>
-      </w:pPr>
-      <w:r>
-        <w:rPr>
-          <w:rFonts w:ascii="Times New Roman" w:hAnsi="Times New Roman" w:cs="Times New Roman"/>
-          <w:b/>
-          <w:bCs/>
-          <w:sz w:val="24"/>
-          <w:szCs w:val="24"/>
+          <w:rFonts w:ascii="Aptos" w:hAnsi="Aptos" w:cs="Times New Roman"/>
+          <w:b/>
+          <w:bCs/>
+          <w:sz w:val="28"/>
+          <w:szCs w:val="28"/>
+        </w:rPr>
+      </w:pPr>
+      <w:r>
+        <w:rPr>
+          <w:rFonts w:ascii="Aptos" w:hAnsi="Aptos" w:cs="Times New Roman"/>
+          <w:b/>
+          <w:bCs/>
+          <w:sz w:val="28"/>
+          <w:szCs w:val="28"/>
         </w:rPr>
         <w:t>Code:</w:t>
       </w:r>
@@ -3178,21 +3304,21 @@
         <w:spacing w:after="0" w:line="240" w:lineRule="auto"/>
         <w:contextualSpacing/>
         <w:rPr>
-          <w:rFonts w:ascii="Times New Roman" w:hAnsi="Times New Roman" w:cs="Times New Roman"/>
-          <w:b/>
-          <w:bCs/>
-          <w:sz w:val="24"/>
-          <w:szCs w:val="24"/>
-        </w:rPr>
-      </w:pPr>
-      <w:r>
-        <w:rPr>
-          <w:rFonts w:ascii="Times New Roman" w:hAnsi="Times New Roman" w:cs="Times New Roman"/>
+          <w:rFonts w:ascii="Aptos" w:hAnsi="Aptos" w:cs="Times New Roman"/>
+          <w:b/>
+          <w:bCs/>
+          <w:sz w:val="28"/>
+          <w:szCs w:val="28"/>
+        </w:rPr>
+      </w:pPr>
+      <w:r>
+        <w:rPr>
+          <w:rFonts w:ascii="Aptos" w:hAnsi="Aptos" w:cs="Times New Roman"/>
           <w:b/>
           <w:bCs/>
           <w:noProof/>
-          <w:sz w:val="24"/>
-          <w:szCs w:val="24"/>
+          <w:sz w:val="28"/>
+          <w:szCs w:val="28"/>
         </w:rPr>
         <w:drawing>
           <wp:inline distT="0" distB="0" distL="0" distR="0" wp14:anchorId="7FBA158A" wp14:editId="6180267E">
@@ -3236,20 +3362,20 @@
         <w:spacing w:after="0" w:line="240" w:lineRule="auto"/>
         <w:contextualSpacing/>
         <w:rPr>
-          <w:rFonts w:ascii="Times New Roman" w:hAnsi="Times New Roman" w:cs="Times New Roman"/>
-          <w:b/>
-          <w:bCs/>
-          <w:sz w:val="24"/>
-          <w:szCs w:val="24"/>
-        </w:rPr>
-      </w:pPr>
-      <w:r>
-        <w:rPr>
-          <w:rFonts w:ascii="Times New Roman" w:hAnsi="Times New Roman" w:cs="Times New Roman"/>
-          <w:b/>
-          <w:bCs/>
-          <w:sz w:val="24"/>
-          <w:szCs w:val="24"/>
+          <w:rFonts w:ascii="Aptos" w:hAnsi="Aptos" w:cs="Times New Roman"/>
+          <w:b/>
+          <w:bCs/>
+          <w:sz w:val="28"/>
+          <w:szCs w:val="28"/>
+        </w:rPr>
+      </w:pPr>
+      <w:r>
+        <w:rPr>
+          <w:rFonts w:ascii="Aptos" w:hAnsi="Aptos" w:cs="Times New Roman"/>
+          <w:b/>
+          <w:bCs/>
+          <w:sz w:val="28"/>
+          <w:szCs w:val="28"/>
         </w:rPr>
         <w:t>Output:</w:t>
       </w:r>
@@ -3259,21 +3385,21 @@
         <w:spacing w:after="0" w:line="240" w:lineRule="auto"/>
         <w:contextualSpacing/>
         <w:rPr>
-          <w:rFonts w:ascii="Times New Roman" w:hAnsi="Times New Roman" w:cs="Times New Roman"/>
-          <w:b/>
-          <w:bCs/>
-          <w:sz w:val="24"/>
-          <w:szCs w:val="24"/>
-        </w:rPr>
-      </w:pPr>
-      <w:r>
-        <w:rPr>
-          <w:rFonts w:ascii="Times New Roman" w:hAnsi="Times New Roman" w:cs="Times New Roman"/>
+          <w:rFonts w:ascii="Aptos" w:hAnsi="Aptos" w:cs="Times New Roman"/>
+          <w:b/>
+          <w:bCs/>
+          <w:sz w:val="28"/>
+          <w:szCs w:val="28"/>
+        </w:rPr>
+      </w:pPr>
+      <w:r>
+        <w:rPr>
+          <w:rFonts w:ascii="Aptos" w:hAnsi="Aptos" w:cs="Times New Roman"/>
           <w:b/>
           <w:bCs/>
           <w:noProof/>
-          <w:sz w:val="24"/>
-          <w:szCs w:val="24"/>
+          <w:sz w:val="28"/>
+          <w:szCs w:val="28"/>
         </w:rPr>
         <w:drawing>
           <wp:inline distT="0" distB="0" distL="0" distR="0" wp14:anchorId="425B019B" wp14:editId="77727AD6">
@@ -3317,37 +3443,37 @@
         <w:spacing w:after="0" w:line="240" w:lineRule="auto"/>
         <w:contextualSpacing/>
         <w:rPr>
-          <w:rFonts w:ascii="Times New Roman" w:hAnsi="Times New Roman" w:cs="Times New Roman"/>
-          <w:b/>
-          <w:bCs/>
-          <w:sz w:val="24"/>
-          <w:szCs w:val="24"/>
-        </w:rPr>
-      </w:pPr>
-    </w:p>
-    <w:p>
-      <w:pPr>
-        <w:spacing w:after="0" w:line="240" w:lineRule="auto"/>
-        <w:contextualSpacing/>
-        <w:rPr>
-          <w:rFonts w:ascii="Times New Roman" w:hAnsi="Times New Roman" w:cs="Times New Roman"/>
-          <w:b/>
-          <w:bCs/>
-          <w:sz w:val="24"/>
-          <w:szCs w:val="24"/>
-        </w:rPr>
-      </w:pPr>
-    </w:p>
-    <w:p>
-      <w:pPr>
-        <w:spacing w:after="0" w:line="240" w:lineRule="auto"/>
-        <w:contextualSpacing/>
-        <w:rPr>
-          <w:rFonts w:ascii="Times New Roman" w:hAnsi="Times New Roman" w:cs="Times New Roman"/>
-          <w:b/>
-          <w:bCs/>
-          <w:sz w:val="24"/>
-          <w:szCs w:val="24"/>
+          <w:rFonts w:ascii="Aptos" w:hAnsi="Aptos" w:cs="Times New Roman"/>
+          <w:b/>
+          <w:bCs/>
+          <w:sz w:val="28"/>
+          <w:szCs w:val="28"/>
+        </w:rPr>
+      </w:pPr>
+    </w:p>
+    <w:p>
+      <w:pPr>
+        <w:spacing w:after="0" w:line="240" w:lineRule="auto"/>
+        <w:contextualSpacing/>
+        <w:rPr>
+          <w:rFonts w:ascii="Aptos" w:hAnsi="Aptos" w:cs="Times New Roman"/>
+          <w:b/>
+          <w:bCs/>
+          <w:sz w:val="28"/>
+          <w:szCs w:val="28"/>
+        </w:rPr>
+      </w:pPr>
+    </w:p>
+    <w:p>
+      <w:pPr>
+        <w:spacing w:after="0" w:line="240" w:lineRule="auto"/>
+        <w:contextualSpacing/>
+        <w:rPr>
+          <w:rFonts w:ascii="Aptos" w:hAnsi="Aptos" w:cs="Times New Roman"/>
+          <w:b/>
+          <w:bCs/>
+          <w:sz w:val="28"/>
+          <w:szCs w:val="28"/>
         </w:rPr>
       </w:pPr>
     </w:p>

</xml_diff>